<commit_message>
Update report files in DOCX and PDF formats; remove Report.md file to streamline documentation.
</commit_message>
<xml_diff>
--- a/Report.Assignment3.docx
+++ b/Report.Assignment3.docx
@@ -5869,17 +5869,912 @@
     </w:p>
     <w:p>
       <w:pPr>
+        <w:pStyle w:val="Heading1"/>
+        <w:bidi w:val="1"/>
+        <w:rPr/>
+      </w:pPr>
+      <w:bookmarkStart w:colFirst="0" w:colLast="0" w:name="_y37uvnwygsz5" w:id="19"/>
+      <w:bookmarkEnd w:id="19"/>
+      <w:r>
+        <w:rPr>
+          <w:rtl w:val="1"/>
+        </w:rPr>
+        <w:t xml:space="preserve">تست</w:t>
+      </w:r>
+      <w:r>
+        <w:rPr>
+          <w:rtl w:val="1"/>
+        </w:rPr>
+        <w:t xml:space="preserve"> </w:t>
+      </w:r>
+      <w:r>
+        <w:rPr>
+          <w:rtl w:val="1"/>
+        </w:rPr>
+        <w:t xml:space="preserve">و</w:t>
+      </w:r>
+      <w:r>
+        <w:rPr>
+          <w:rtl w:val="1"/>
+        </w:rPr>
+        <w:t xml:space="preserve"> </w:t>
+      </w:r>
+      <w:r>
+        <w:rPr>
+          <w:rtl w:val="1"/>
+        </w:rPr>
+        <w:t xml:space="preserve">اعتبارسنجی</w:t>
+      </w:r>
+    </w:p>
+    <w:p>
+      <w:pPr>
+        <w:bidi w:val="1"/>
+        <w:rPr/>
+      </w:pPr>
+      <w:r>
+        <w:rPr>
+          <w:rtl w:val="1"/>
+        </w:rPr>
+        <w:t xml:space="preserve">هر</w:t>
+      </w:r>
+      <w:r>
+        <w:rPr>
+          <w:rtl w:val="1"/>
+        </w:rPr>
+        <w:t xml:space="preserve"> </w:t>
+      </w:r>
+      <w:r>
+        <w:rPr>
+          <w:rtl w:val="1"/>
+        </w:rPr>
+        <w:t xml:space="preserve">بخش</w:t>
+      </w:r>
+      <w:r>
+        <w:rPr>
+          <w:rtl w:val="1"/>
+        </w:rPr>
+        <w:t xml:space="preserve"> </w:t>
+      </w:r>
+      <w:r>
+        <w:rPr>
+          <w:rtl w:val="1"/>
+        </w:rPr>
+        <w:t xml:space="preserve">از</w:t>
+      </w:r>
+      <w:r>
+        <w:rPr>
+          <w:rtl w:val="1"/>
+        </w:rPr>
+        <w:t xml:space="preserve"> </w:t>
+      </w:r>
+      <w:r>
+        <w:rPr>
+          <w:rtl w:val="1"/>
+        </w:rPr>
+        <w:t xml:space="preserve">پردازنده</w:t>
+      </w:r>
+      <w:r>
+        <w:rPr>
+          <w:rtl w:val="1"/>
+        </w:rPr>
+        <w:t xml:space="preserve"> </w:t>
+      </w:r>
+      <w:r>
+        <w:rPr>
+          <w:rtl w:val="1"/>
+        </w:rPr>
+        <w:t xml:space="preserve">دارای</w:t>
+      </w:r>
+      <w:r>
+        <w:rPr>
+          <w:rtl w:val="1"/>
+        </w:rPr>
+        <w:t xml:space="preserve"> </w:t>
+      </w:r>
+      <w:r>
+        <w:rPr>
+          <w:rtl w:val="1"/>
+        </w:rPr>
+        <w:t xml:space="preserve">فایل</w:t>
+      </w:r>
+      <w:r>
+        <w:rPr>
+          <w:rtl w:val="1"/>
+        </w:rPr>
+        <w:t xml:space="preserve"> </w:t>
+      </w:r>
+      <w:r>
+        <w:rPr>
+          <w:rtl w:val="1"/>
+        </w:rPr>
+        <w:t xml:space="preserve">تست</w:t>
+      </w:r>
+      <w:r>
+        <w:rPr>
+          <w:rtl w:val="1"/>
+        </w:rPr>
+        <w:t xml:space="preserve"> </w:t>
+      </w:r>
+      <w:r>
+        <w:rPr>
+          <w:rtl w:val="1"/>
+        </w:rPr>
+        <w:t xml:space="preserve">جداگانه</w:t>
+      </w:r>
+      <w:r>
+        <w:rPr>
+          <w:rtl w:val="1"/>
+        </w:rPr>
+        <w:t xml:space="preserve"> </w:t>
+      </w:r>
+      <w:r>
+        <w:rPr>
+          <w:rtl w:val="1"/>
+        </w:rPr>
+        <w:t xml:space="preserve">است</w:t>
+      </w:r>
+      <w:r>
+        <w:rPr>
+          <w:rtl w:val="1"/>
+        </w:rPr>
+        <w:t xml:space="preserve">:</w:t>
+      </w:r>
+    </w:p>
+    <w:p>
+      <w:pPr>
+        <w:bidi w:val="1"/>
+        <w:rPr/>
+      </w:pPr>
+      <w:r>
+        <w:rPr>
+          <w:rtl w:val="0"/>
+        </w:rPr>
+        <w:t xml:space="preserve">ALUTB</w:t>
+      </w:r>
+      <w:r>
+        <w:rPr>
+          <w:rtl w:val="0"/>
+        </w:rPr>
+        <w:t xml:space="preserve">.</w:t>
+      </w:r>
+      <w:r>
+        <w:rPr>
+          <w:rtl w:val="0"/>
+        </w:rPr>
+        <w:t xml:space="preserve">v</w:t>
+      </w:r>
+      <w:r>
+        <w:rPr>
+          <w:rtl w:val="1"/>
+        </w:rPr>
+        <w:t xml:space="preserve">: </w:t>
+      </w:r>
+      <w:r>
+        <w:rPr>
+          <w:rtl w:val="1"/>
+        </w:rPr>
+        <w:t xml:space="preserve">تست</w:t>
+      </w:r>
+      <w:r>
+        <w:rPr>
+          <w:rtl w:val="1"/>
+        </w:rPr>
+        <w:t xml:space="preserve"> </w:t>
+      </w:r>
+      <w:r>
+        <w:rPr>
+          <w:rtl w:val="1"/>
+        </w:rPr>
+        <w:t xml:space="preserve">واحد</w:t>
+      </w:r>
+      <w:r>
+        <w:rPr>
+          <w:rtl w:val="1"/>
+        </w:rPr>
+        <w:t xml:space="preserve"> </w:t>
+      </w:r>
+      <w:r>
+        <w:rPr>
+          <w:rtl w:val="1"/>
+        </w:rPr>
+        <w:t xml:space="preserve">محاسباتی</w:t>
+      </w:r>
+    </w:p>
+    <w:p>
+      <w:pPr>
+        <w:bidi w:val="1"/>
+        <w:rPr/>
+      </w:pPr>
+      <w:r>
+        <w:rPr>
+          <w:rtl w:val="0"/>
+        </w:rPr>
+        <w:t xml:space="preserve">CUTB</w:t>
+      </w:r>
+      <w:r>
+        <w:rPr>
+          <w:rtl w:val="0"/>
+        </w:rPr>
+        <w:t xml:space="preserve">.</w:t>
+      </w:r>
+      <w:r>
+        <w:rPr>
+          <w:rtl w:val="0"/>
+        </w:rPr>
+        <w:t xml:space="preserve">v</w:t>
+      </w:r>
+      <w:r>
+        <w:rPr>
+          <w:rtl w:val="1"/>
+        </w:rPr>
+        <w:t xml:space="preserve">: </w:t>
+      </w:r>
+      <w:r>
+        <w:rPr>
+          <w:rtl w:val="1"/>
+        </w:rPr>
+        <w:t xml:space="preserve">تست</w:t>
+      </w:r>
+      <w:r>
+        <w:rPr>
+          <w:rtl w:val="1"/>
+        </w:rPr>
+        <w:t xml:space="preserve"> </w:t>
+      </w:r>
+      <w:r>
+        <w:rPr>
+          <w:rtl w:val="1"/>
+        </w:rPr>
+        <w:t xml:space="preserve">واحد</w:t>
+      </w:r>
+      <w:r>
+        <w:rPr>
+          <w:rtl w:val="1"/>
+        </w:rPr>
+        <w:t xml:space="preserve"> </w:t>
+      </w:r>
+      <w:r>
+        <w:rPr>
+          <w:rtl w:val="1"/>
+        </w:rPr>
+        <w:t xml:space="preserve">کنترل</w:t>
+      </w:r>
+    </w:p>
+    <w:p>
+      <w:pPr>
+        <w:bidi w:val="1"/>
+        <w:rPr/>
+      </w:pPr>
+      <w:r>
+        <w:rPr>
+          <w:rtl w:val="0"/>
+        </w:rPr>
+        <w:t xml:space="preserve">DTB</w:t>
+      </w:r>
+      <w:r>
+        <w:rPr>
+          <w:rtl w:val="0"/>
+        </w:rPr>
+        <w:t xml:space="preserve">.</w:t>
+      </w:r>
+      <w:r>
+        <w:rPr>
+          <w:rtl w:val="0"/>
+        </w:rPr>
+        <w:t xml:space="preserve">v</w:t>
+      </w:r>
+      <w:r>
+        <w:rPr>
+          <w:rtl w:val="1"/>
+        </w:rPr>
+        <w:t xml:space="preserve">: </w:t>
+      </w:r>
+      <w:r>
+        <w:rPr>
+          <w:rtl w:val="1"/>
+        </w:rPr>
+        <w:t xml:space="preserve">تست</w:t>
+      </w:r>
+      <w:r>
+        <w:rPr>
+          <w:rtl w:val="1"/>
+        </w:rPr>
+        <w:t xml:space="preserve"> </w:t>
+      </w:r>
+      <w:r>
+        <w:rPr>
+          <w:rtl w:val="1"/>
+        </w:rPr>
+        <w:t xml:space="preserve">مسیر</w:t>
+      </w:r>
+      <w:r>
+        <w:rPr>
+          <w:rtl w:val="1"/>
+        </w:rPr>
+        <w:t xml:space="preserve"> </w:t>
+      </w:r>
+      <w:r>
+        <w:rPr>
+          <w:rtl w:val="1"/>
+        </w:rPr>
+        <w:t xml:space="preserve">داده</w:t>
+      </w:r>
+    </w:p>
+    <w:p>
+      <w:pPr>
+        <w:bidi w:val="1"/>
+        <w:rPr/>
+      </w:pPr>
+      <w:r>
+        <w:rPr>
+          <w:rtl w:val="0"/>
+        </w:rPr>
+        <w:t xml:space="preserve">RFTB</w:t>
+      </w:r>
+      <w:r>
+        <w:rPr>
+          <w:rtl w:val="0"/>
+        </w:rPr>
+        <w:t xml:space="preserve">.</w:t>
+      </w:r>
+      <w:r>
+        <w:rPr>
+          <w:rtl w:val="0"/>
+        </w:rPr>
+        <w:t xml:space="preserve">v</w:t>
+      </w:r>
+      <w:r>
+        <w:rPr>
+          <w:rtl w:val="1"/>
+        </w:rPr>
+        <w:t xml:space="preserve">: </w:t>
+      </w:r>
+      <w:r>
+        <w:rPr>
+          <w:rtl w:val="1"/>
+        </w:rPr>
+        <w:t xml:space="preserve">تست</w:t>
+      </w:r>
+      <w:r>
+        <w:rPr>
+          <w:rtl w:val="1"/>
+        </w:rPr>
+        <w:t xml:space="preserve"> </w:t>
+      </w:r>
+      <w:r>
+        <w:rPr>
+          <w:rtl w:val="1"/>
+        </w:rPr>
+        <w:t xml:space="preserve">فایل</w:t>
+      </w:r>
+      <w:r>
+        <w:rPr>
+          <w:rtl w:val="1"/>
+        </w:rPr>
+        <w:t xml:space="preserve"> </w:t>
+      </w:r>
+      <w:r>
+        <w:rPr>
+          <w:rtl w:val="1"/>
+        </w:rPr>
+        <w:t xml:space="preserve">رجیستر</w:t>
+      </w:r>
+    </w:p>
+    <w:p>
+      <w:pPr>
+        <w:bidi w:val="1"/>
+        <w:rPr/>
+      </w:pPr>
+      <w:r>
+        <w:rPr>
+          <w:rtl w:val="0"/>
+        </w:rPr>
+        <w:t xml:space="preserve">MTB</w:t>
+      </w:r>
+      <w:r>
+        <w:rPr>
+          <w:rtl w:val="0"/>
+        </w:rPr>
+        <w:t xml:space="preserve">.</w:t>
+      </w:r>
+      <w:r>
+        <w:rPr>
+          <w:rtl w:val="0"/>
+        </w:rPr>
+        <w:t xml:space="preserve">v</w:t>
+      </w:r>
+      <w:r>
+        <w:rPr>
+          <w:rtl w:val="1"/>
+        </w:rPr>
+        <w:t xml:space="preserve">: </w:t>
+      </w:r>
+      <w:r>
+        <w:rPr>
+          <w:rtl w:val="1"/>
+        </w:rPr>
+        <w:t xml:space="preserve">تست</w:t>
+      </w:r>
+      <w:r>
+        <w:rPr>
+          <w:rtl w:val="1"/>
+        </w:rPr>
+        <w:t xml:space="preserve"> </w:t>
+      </w:r>
+      <w:r>
+        <w:rPr>
+          <w:rtl w:val="1"/>
+        </w:rPr>
+        <w:t xml:space="preserve">حافظه</w:t>
+      </w:r>
+    </w:p>
+    <w:p>
+      <w:pPr>
+        <w:pStyle w:val="Heading1"/>
+        <w:bidi w:val="1"/>
+        <w:rPr/>
+      </w:pPr>
+      <w:bookmarkStart w:colFirst="0" w:colLast="0" w:name="_v0mlaxapqes1" w:id="20"/>
+      <w:bookmarkEnd w:id="20"/>
+      <w:r>
+        <w:rPr>
+          <w:rtl w:val="1"/>
+        </w:rPr>
+        <w:t xml:space="preserve">نکات</w:t>
+      </w:r>
+      <w:r>
+        <w:rPr>
+          <w:rtl w:val="1"/>
+        </w:rPr>
+        <w:t xml:space="preserve"> </w:t>
+      </w:r>
+      <w:r>
+        <w:rPr>
+          <w:rtl w:val="1"/>
+        </w:rPr>
+        <w:t xml:space="preserve">برجسته</w:t>
+      </w:r>
+    </w:p>
+    <w:p>
+      <w:pPr>
+        <w:bidi w:val="1"/>
+        <w:rPr/>
+      </w:pPr>
+      <w:r>
+        <w:rPr>
+          <w:rtl w:val="1"/>
+        </w:rPr>
+        <w:t xml:space="preserve">پیاده</w:t>
+      </w:r>
+      <w:r>
+        <w:rPr>
+          <w:rtl w:val="1"/>
+        </w:rPr>
+        <w:t xml:space="preserve">‌</w:t>
+      </w:r>
+      <w:r>
+        <w:rPr>
+          <w:rtl w:val="1"/>
+        </w:rPr>
+        <w:t xml:space="preserve">سازی</w:t>
+      </w:r>
+      <w:r>
+        <w:rPr>
+          <w:rtl w:val="1"/>
+        </w:rPr>
+        <w:t xml:space="preserve"> </w:t>
+      </w:r>
+      <w:r>
+        <w:rPr>
+          <w:rtl w:val="1"/>
+        </w:rPr>
+        <w:t xml:space="preserve">کامل</w:t>
+      </w:r>
+      <w:r>
+        <w:rPr>
+          <w:rtl w:val="1"/>
+        </w:rPr>
+        <w:t xml:space="preserve"> </w:t>
+      </w:r>
+      <w:r>
+        <w:rPr>
+          <w:rtl w:val="1"/>
+        </w:rPr>
+        <w:t xml:space="preserve">چرخه</w:t>
+      </w:r>
+      <w:r>
+        <w:rPr>
+          <w:rtl w:val="1"/>
+        </w:rPr>
+        <w:t xml:space="preserve"> </w:t>
+      </w:r>
+      <w:r>
+        <w:rPr>
+          <w:rtl w:val="1"/>
+        </w:rPr>
+        <w:t xml:space="preserve">دستورالعمل</w:t>
+      </w:r>
+      <w:r>
+        <w:rPr>
+          <w:rtl w:val="1"/>
+        </w:rPr>
+        <w:t xml:space="preserve"> ۵ </w:t>
+      </w:r>
+      <w:r>
+        <w:rPr>
+          <w:rtl w:val="1"/>
+        </w:rPr>
+        <w:t xml:space="preserve">مرحله</w:t>
+      </w:r>
+      <w:r>
+        <w:rPr>
+          <w:rtl w:val="1"/>
+        </w:rPr>
+        <w:t xml:space="preserve">‌</w:t>
+      </w:r>
+      <w:r>
+        <w:rPr>
+          <w:rtl w:val="1"/>
+        </w:rPr>
+        <w:t xml:space="preserve">ای</w:t>
+      </w:r>
+    </w:p>
+    <w:p>
+      <w:pPr>
+        <w:bidi w:val="1"/>
+        <w:rPr/>
+      </w:pPr>
+      <w:r>
+        <w:rPr>
+          <w:rtl w:val="1"/>
+        </w:rPr>
+        <w:t xml:space="preserve">استفاده</w:t>
+      </w:r>
+      <w:r>
+        <w:rPr>
+          <w:rtl w:val="1"/>
+        </w:rPr>
+        <w:t xml:space="preserve"> </w:t>
+      </w:r>
+      <w:r>
+        <w:rPr>
+          <w:rtl w:val="1"/>
+        </w:rPr>
+        <w:t xml:space="preserve">از</w:t>
+      </w:r>
+      <w:r>
+        <w:rPr>
+          <w:rtl w:val="1"/>
+        </w:rPr>
+        <w:t xml:space="preserve"> </w:t>
+      </w:r>
+      <w:r>
+        <w:rPr>
+          <w:rtl w:val="1"/>
+        </w:rPr>
+        <w:t xml:space="preserve">الگوریتم</w:t>
+      </w:r>
+      <w:r>
+        <w:rPr>
+          <w:rtl w:val="1"/>
+        </w:rPr>
+        <w:t xml:space="preserve">‌</w:t>
+      </w:r>
+      <w:r>
+        <w:rPr>
+          <w:rtl w:val="1"/>
+        </w:rPr>
+        <w:t xml:space="preserve">های</w:t>
+      </w:r>
+      <w:r>
+        <w:rPr>
+          <w:rtl w:val="1"/>
+        </w:rPr>
+        <w:t xml:space="preserve"> </w:t>
+      </w:r>
+      <w:r>
+        <w:rPr>
+          <w:rtl w:val="1"/>
+        </w:rPr>
+        <w:t xml:space="preserve">بهینه</w:t>
+      </w:r>
+      <w:r>
+        <w:rPr>
+          <w:rtl w:val="1"/>
+        </w:rPr>
+        <w:t xml:space="preserve"> </w:t>
+      </w:r>
+      <w:r>
+        <w:rPr>
+          <w:rtl w:val="1"/>
+        </w:rPr>
+        <w:t xml:space="preserve">برای</w:t>
+      </w:r>
+      <w:r>
+        <w:rPr>
+          <w:rtl w:val="1"/>
+        </w:rPr>
+        <w:t xml:space="preserve"> </w:t>
+      </w:r>
+      <w:r>
+        <w:rPr>
+          <w:rtl w:val="1"/>
+        </w:rPr>
+        <w:t xml:space="preserve">عملیات</w:t>
+      </w:r>
+      <w:r>
+        <w:rPr>
+          <w:rtl w:val="1"/>
+        </w:rPr>
+        <w:t xml:space="preserve"> </w:t>
+      </w:r>
+      <w:r>
+        <w:rPr>
+          <w:rtl w:val="1"/>
+        </w:rPr>
+        <w:t xml:space="preserve">محاسباتی</w:t>
+      </w:r>
+    </w:p>
+    <w:p>
+      <w:pPr>
+        <w:bidi w:val="1"/>
+        <w:rPr/>
+      </w:pPr>
+      <w:r>
+        <w:rPr>
+          <w:rtl w:val="1"/>
+        </w:rPr>
+        <w:t xml:space="preserve">سیستم</w:t>
+      </w:r>
+      <w:r>
+        <w:rPr>
+          <w:rtl w:val="1"/>
+        </w:rPr>
+        <w:t xml:space="preserve"> </w:t>
+      </w:r>
+      <w:r>
+        <w:rPr>
+          <w:rtl w:val="1"/>
+        </w:rPr>
+        <w:t xml:space="preserve">تست</w:t>
+      </w:r>
+      <w:r>
+        <w:rPr>
+          <w:rtl w:val="1"/>
+        </w:rPr>
+        <w:t xml:space="preserve"> </w:t>
+      </w:r>
+      <w:r>
+        <w:rPr>
+          <w:rtl w:val="1"/>
+        </w:rPr>
+        <w:t xml:space="preserve">جامع</w:t>
+      </w:r>
+      <w:r>
+        <w:rPr>
+          <w:rtl w:val="1"/>
+        </w:rPr>
+        <w:t xml:space="preserve"> </w:t>
+      </w:r>
+      <w:r>
+        <w:rPr>
+          <w:rtl w:val="1"/>
+        </w:rPr>
+        <w:t xml:space="preserve">و</w:t>
+      </w:r>
+      <w:r>
+        <w:rPr>
+          <w:rtl w:val="1"/>
+        </w:rPr>
+        <w:t xml:space="preserve"> </w:t>
+      </w:r>
+      <w:r>
+        <w:rPr>
+          <w:rtl w:val="1"/>
+        </w:rPr>
+        <w:t xml:space="preserve">خودکار</w:t>
+      </w:r>
+    </w:p>
+    <w:p>
+      <w:pPr>
+        <w:bidi w:val="1"/>
+        <w:rPr/>
+      </w:pPr>
+      <w:r>
+        <w:rPr>
+          <w:rtl w:val="1"/>
+        </w:rPr>
+        <w:t xml:space="preserve">قابلیت</w:t>
+      </w:r>
+      <w:r>
+        <w:rPr>
+          <w:rtl w:val="1"/>
+        </w:rPr>
+        <w:t xml:space="preserve"> </w:t>
+      </w:r>
+      <w:r>
+        <w:rPr>
+          <w:rtl w:val="1"/>
+        </w:rPr>
+        <w:t xml:space="preserve">سنتز</w:t>
+      </w:r>
+      <w:r>
+        <w:rPr>
+          <w:rtl w:val="1"/>
+        </w:rPr>
+        <w:t xml:space="preserve"> </w:t>
+      </w:r>
+      <w:r>
+        <w:rPr>
+          <w:rtl w:val="1"/>
+        </w:rPr>
+        <w:t xml:space="preserve">کامل</w:t>
+      </w:r>
+      <w:r>
+        <w:rPr>
+          <w:rtl w:val="1"/>
+        </w:rPr>
+        <w:t xml:space="preserve"> </w:t>
+      </w:r>
+      <w:r>
+        <w:rPr>
+          <w:rtl w:val="1"/>
+        </w:rPr>
+        <w:t xml:space="preserve">با</w:t>
+      </w:r>
+      <w:r>
+        <w:rPr>
+          <w:rtl w:val="1"/>
+        </w:rPr>
+        <w:t xml:space="preserve"> </w:t>
+      </w:r>
+      <w:r>
+        <w:rPr>
+          <w:rtl w:val="1"/>
+        </w:rPr>
+        <w:t xml:space="preserve">ابزارهای</w:t>
+      </w:r>
+      <w:r>
+        <w:rPr>
+          <w:rtl w:val="1"/>
+        </w:rPr>
+        <w:t xml:space="preserve"> </w:t>
+      </w:r>
+      <w:r>
+        <w:rPr>
+          <w:rtl w:val="1"/>
+        </w:rPr>
+        <w:t xml:space="preserve">استاندارد</w:t>
+      </w:r>
+    </w:p>
+    <w:p>
+      <w:pPr>
+        <w:bidi w:val="1"/>
+        <w:rPr/>
+      </w:pPr>
+      <w:r>
+        <w:rPr>
+          <w:rtl w:val="0"/>
+        </w:rPr>
+      </w:r>
+    </w:p>
+    <w:p>
+      <w:pPr>
+        <w:pStyle w:val="Heading1"/>
+        <w:bidi w:val="1"/>
+        <w:rPr/>
+      </w:pPr>
+      <w:bookmarkStart w:colFirst="0" w:colLast="0" w:name="_6k90cggetjq5" w:id="21"/>
+      <w:bookmarkEnd w:id="21"/>
+      <w:r>
+        <w:rPr>
+          <w:rtl w:val="1"/>
+        </w:rPr>
+        <w:t xml:space="preserve">فایل</w:t>
+      </w:r>
+      <w:r>
+        <w:rPr>
+          <w:rtl w:val="1"/>
+        </w:rPr>
+        <w:t xml:space="preserve">‌</w:t>
+      </w:r>
+      <w:r>
+        <w:rPr>
+          <w:rtl w:val="1"/>
+        </w:rPr>
+        <w:t xml:space="preserve">های</w:t>
+      </w:r>
+      <w:r>
+        <w:rPr>
+          <w:rtl w:val="1"/>
+        </w:rPr>
+        <w:t xml:space="preserve"> </w:t>
+      </w:r>
+      <w:r>
+        <w:rPr>
+          <w:rtl w:val="1"/>
+        </w:rPr>
+        <w:t xml:space="preserve">پروژه</w:t>
+      </w:r>
+    </w:p>
+    <w:p>
+      <w:pPr>
         <w:pStyle w:val="Heading2"/>
         <w:bidi w:val="1"/>
         <w:rPr/>
       </w:pPr>
-      <w:bookmarkStart w:colFirst="0" w:colLast="0" w:name="_taszrec2flpp" w:id="19"/>
-      <w:bookmarkEnd w:id="19"/>
-      <w:r>
-        <w:rPr>
-          <w:rtl w:val="0"/>
-        </w:rPr>
-        <w:t xml:space="preserve">SD</w:t>
+      <w:bookmarkStart w:colFirst="0" w:colLast="0" w:name="_3e23dtcm9nie" w:id="22"/>
+      <w:bookmarkEnd w:id="22"/>
+      <w:r>
+        <w:rPr>
+          <w:rtl w:val="1"/>
+        </w:rPr>
+        <w:t xml:space="preserve">فایل</w:t>
+      </w:r>
+      <w:r>
+        <w:rPr>
+          <w:rtl w:val="1"/>
+        </w:rPr>
+        <w:t xml:space="preserve">‌</w:t>
+      </w:r>
+      <w:r>
+        <w:rPr>
+          <w:rtl w:val="1"/>
+        </w:rPr>
+        <w:t xml:space="preserve">های</w:t>
+      </w:r>
+      <w:r>
+        <w:rPr>
+          <w:rtl w:val="1"/>
+        </w:rPr>
+        <w:t xml:space="preserve"> </w:t>
+      </w:r>
+      <w:r>
+        <w:rPr>
+          <w:rtl w:val="1"/>
+        </w:rPr>
+        <w:t xml:space="preserve">اصلی</w:t>
+      </w:r>
+      <w:r>
+        <w:rPr>
+          <w:rtl w:val="1"/>
+        </w:rPr>
+        <w:t xml:space="preserve">:</w:t>
+      </w:r>
+    </w:p>
+    <w:p>
+      <w:pPr>
+        <w:bidi w:val="1"/>
+        <w:rPr/>
+      </w:pPr>
+      <w:r>
+        <w:rPr>
+          <w:rtl w:val="0"/>
+        </w:rPr>
+      </w:r>
+    </w:p>
+    <w:p>
+      <w:pPr>
+        <w:bidi w:val="1"/>
+        <w:rPr/>
+      </w:pPr>
+      <w:r>
+        <w:rPr>
+          <w:rtl w:val="0"/>
+        </w:rPr>
+        <w:t xml:space="preserve">Datapath</w:t>
+      </w:r>
+      <w:r>
+        <w:rPr>
+          <w:rtl w:val="0"/>
+        </w:rPr>
+        <w:t xml:space="preserve">/</w:t>
+      </w:r>
+      <w:r>
+        <w:rPr>
+          <w:rtl w:val="0"/>
+        </w:rPr>
+        <w:t xml:space="preserve">D</w:t>
       </w:r>
       <w:r>
         <w:rPr>
@@ -5891,13 +6786,654 @@
         <w:rPr>
           <w:rtl w:val="0"/>
         </w:rPr>
+        <w:t xml:space="preserve">v</w:t>
+      </w:r>
+      <w:r>
+        <w:rPr>
+          <w:rtl w:val="1"/>
+        </w:rPr>
+        <w:t xml:space="preserve">: </w:t>
+      </w:r>
+      <w:r>
+        <w:rPr>
+          <w:rtl w:val="1"/>
+        </w:rPr>
+        <w:t xml:space="preserve">مسیر</w:t>
+      </w:r>
+      <w:r>
+        <w:rPr>
+          <w:rtl w:val="1"/>
+        </w:rPr>
+        <w:t xml:space="preserve"> </w:t>
+      </w:r>
+      <w:r>
+        <w:rPr>
+          <w:rtl w:val="1"/>
+        </w:rPr>
+        <w:t xml:space="preserve">داده</w:t>
+      </w:r>
+      <w:r>
+        <w:rPr>
+          <w:rtl w:val="1"/>
+        </w:rPr>
+        <w:t xml:space="preserve"> </w:t>
+      </w:r>
+      <w:r>
+        <w:rPr>
+          <w:rtl w:val="1"/>
+        </w:rPr>
+        <w:t xml:space="preserve">اصلی</w:t>
+      </w:r>
+    </w:p>
+    <w:p>
+      <w:pPr>
+        <w:bidi w:val="1"/>
+        <w:rPr/>
+      </w:pPr>
+      <w:r>
+        <w:rPr>
+          <w:rtl w:val="0"/>
+        </w:rPr>
+        <w:t xml:space="preserve">Control</w:t>
+      </w:r>
+      <w:r>
+        <w:rPr>
+          <w:rtl w:val="0"/>
+        </w:rPr>
+        <w:t xml:space="preserve">.</w:t>
+      </w:r>
+      <w:r>
+        <w:rPr>
+          <w:rtl w:val="0"/>
+        </w:rPr>
+        <w:t xml:space="preserve">Unit</w:t>
+      </w:r>
+      <w:r>
+        <w:rPr>
+          <w:rtl w:val="0"/>
+        </w:rPr>
+        <w:t xml:space="preserve">/</w:t>
+      </w:r>
+      <w:r>
+        <w:rPr>
+          <w:rtl w:val="0"/>
+        </w:rPr>
+        <w:t xml:space="preserve">CU</w:t>
+      </w:r>
+      <w:r>
+        <w:rPr>
+          <w:rtl w:val="0"/>
+        </w:rPr>
+        <w:t xml:space="preserve">.</w:t>
+      </w:r>
+      <w:r>
+        <w:rPr>
+          <w:rtl w:val="0"/>
+        </w:rPr>
+        <w:t xml:space="preserve">v</w:t>
+      </w:r>
+      <w:r>
+        <w:rPr>
+          <w:rtl w:val="1"/>
+        </w:rPr>
+        <w:t xml:space="preserve">: </w:t>
+      </w:r>
+      <w:r>
+        <w:rPr>
+          <w:rtl w:val="1"/>
+        </w:rPr>
+        <w:t xml:space="preserve">واحد</w:t>
+      </w:r>
+      <w:r>
+        <w:rPr>
+          <w:rtl w:val="1"/>
+        </w:rPr>
+        <w:t xml:space="preserve"> </w:t>
+      </w:r>
+      <w:r>
+        <w:rPr>
+          <w:rtl w:val="1"/>
+        </w:rPr>
+        <w:t xml:space="preserve">کنترل</w:t>
+      </w:r>
+    </w:p>
+    <w:p>
+      <w:pPr>
+        <w:bidi w:val="1"/>
+        <w:rPr/>
+      </w:pPr>
+      <w:r>
+        <w:rPr>
+          <w:rtl w:val="0"/>
+        </w:rPr>
+        <w:t xml:space="preserve">Arithmetic</w:t>
+      </w:r>
+      <w:r>
+        <w:rPr>
+          <w:rtl w:val="0"/>
+        </w:rPr>
+        <w:t xml:space="preserve">.</w:t>
+      </w:r>
+      <w:r>
+        <w:rPr>
+          <w:rtl w:val="0"/>
+        </w:rPr>
+        <w:t xml:space="preserve">and</w:t>
+      </w:r>
+      <w:r>
+        <w:rPr>
+          <w:rtl w:val="0"/>
+        </w:rPr>
+        <w:t xml:space="preserve">.</w:t>
+      </w:r>
+      <w:r>
+        <w:rPr>
+          <w:rtl w:val="0"/>
+        </w:rPr>
+        <w:t xml:space="preserve">Logical</w:t>
+      </w:r>
+      <w:r>
+        <w:rPr>
+          <w:rtl w:val="0"/>
+        </w:rPr>
+        <w:t xml:space="preserve">.</w:t>
+      </w:r>
+      <w:r>
+        <w:rPr>
+          <w:rtl w:val="0"/>
+        </w:rPr>
+        <w:t xml:space="preserve">Unit</w:t>
+      </w:r>
+      <w:r>
+        <w:rPr>
+          <w:rtl w:val="0"/>
+        </w:rPr>
+        <w:t xml:space="preserve">/</w:t>
+      </w:r>
+      <w:r>
+        <w:rPr>
+          <w:rtl w:val="0"/>
+        </w:rPr>
+        <w:t xml:space="preserve">ALU</w:t>
+      </w:r>
+      <w:r>
+        <w:rPr>
+          <w:rtl w:val="0"/>
+        </w:rPr>
+        <w:t xml:space="preserve">.</w:t>
+      </w:r>
+      <w:r>
+        <w:rPr>
+          <w:rtl w:val="0"/>
+        </w:rPr>
+        <w:t xml:space="preserve">v</w:t>
+      </w:r>
+      <w:r>
+        <w:rPr>
+          <w:rtl w:val="1"/>
+        </w:rPr>
+        <w:t xml:space="preserve">: </w:t>
+      </w:r>
+      <w:r>
+        <w:rPr>
+          <w:rtl w:val="1"/>
+        </w:rPr>
+        <w:t xml:space="preserve">واحد</w:t>
+      </w:r>
+      <w:r>
+        <w:rPr>
+          <w:rtl w:val="1"/>
+        </w:rPr>
+        <w:t xml:space="preserve"> </w:t>
+      </w:r>
+      <w:r>
+        <w:rPr>
+          <w:rtl w:val="1"/>
+        </w:rPr>
+        <w:t xml:space="preserve">محاسباتی</w:t>
+      </w:r>
+    </w:p>
+    <w:p>
+      <w:pPr>
+        <w:bidi w:val="1"/>
+        <w:rPr/>
+      </w:pPr>
+      <w:r>
+        <w:rPr>
+          <w:rtl w:val="0"/>
+        </w:rPr>
+        <w:t xml:space="preserve">Register</w:t>
+      </w:r>
+      <w:r>
+        <w:rPr>
+          <w:rtl w:val="0"/>
+        </w:rPr>
+        <w:t xml:space="preserve">/</w:t>
+      </w:r>
+      <w:r>
+        <w:rPr>
+          <w:rtl w:val="0"/>
+        </w:rPr>
+        <w:t xml:space="preserve">RF</w:t>
+      </w:r>
+      <w:r>
+        <w:rPr>
+          <w:rtl w:val="0"/>
+        </w:rPr>
+        <w:t xml:space="preserve">.</w:t>
+      </w:r>
+      <w:r>
+        <w:rPr>
+          <w:rtl w:val="0"/>
+        </w:rPr>
+        <w:t xml:space="preserve">v</w:t>
+      </w:r>
+      <w:r>
+        <w:rPr>
+          <w:rtl w:val="1"/>
+        </w:rPr>
+        <w:t xml:space="preserve">: </w:t>
+      </w:r>
+      <w:r>
+        <w:rPr>
+          <w:rtl w:val="1"/>
+        </w:rPr>
+        <w:t xml:space="preserve">فایل</w:t>
+      </w:r>
+      <w:r>
+        <w:rPr>
+          <w:rtl w:val="1"/>
+        </w:rPr>
+        <w:t xml:space="preserve"> </w:t>
+      </w:r>
+      <w:r>
+        <w:rPr>
+          <w:rtl w:val="1"/>
+        </w:rPr>
+        <w:t xml:space="preserve">رجیستر</w:t>
+      </w:r>
+    </w:p>
+    <w:p>
+      <w:pPr>
+        <w:bidi w:val="1"/>
+        <w:rPr/>
+      </w:pPr>
+      <w:r>
+        <w:rPr>
+          <w:rtl w:val="0"/>
+        </w:rPr>
+        <w:t xml:space="preserve">Memory</w:t>
+      </w:r>
+      <w:r>
+        <w:rPr>
+          <w:rtl w:val="0"/>
+        </w:rPr>
+        <w:t xml:space="preserve">/</w:t>
+      </w:r>
+      <w:r>
+        <w:rPr>
+          <w:rtl w:val="0"/>
+        </w:rPr>
+        <w:t xml:space="preserve">M</w:t>
+      </w:r>
+      <w:r>
+        <w:rPr>
+          <w:rtl w:val="0"/>
+        </w:rPr>
+        <w:t xml:space="preserve">.</w:t>
+      </w:r>
+      <w:r>
+        <w:rPr>
+          <w:rtl w:val="0"/>
+        </w:rPr>
+        <w:t xml:space="preserve">v</w:t>
+      </w:r>
+      <w:r>
+        <w:rPr>
+          <w:rtl w:val="1"/>
+        </w:rPr>
+        <w:t xml:space="preserve">: </w:t>
+      </w:r>
+      <w:r>
+        <w:rPr>
+          <w:rtl w:val="1"/>
+        </w:rPr>
+        <w:t xml:space="preserve">حافظه</w:t>
+      </w:r>
+    </w:p>
+    <w:p>
+      <w:pPr>
+        <w:bidi w:val="1"/>
+        <w:rPr/>
+      </w:pPr>
+      <w:r>
+        <w:rPr>
+          <w:rtl w:val="0"/>
+        </w:rPr>
+      </w:r>
+    </w:p>
+    <w:p>
+      <w:pPr>
+        <w:pStyle w:val="Heading2"/>
+        <w:bidi w:val="1"/>
+        <w:rPr/>
+      </w:pPr>
+      <w:bookmarkStart w:colFirst="0" w:colLast="0" w:name="_dkn2abqq3qvm" w:id="23"/>
+      <w:bookmarkEnd w:id="23"/>
+      <w:r>
+        <w:rPr>
+          <w:rtl w:val="1"/>
+        </w:rPr>
+        <w:t xml:space="preserve">فایل</w:t>
+      </w:r>
+      <w:r>
+        <w:rPr>
+          <w:rtl w:val="1"/>
+        </w:rPr>
+        <w:t xml:space="preserve">‌</w:t>
+      </w:r>
+      <w:r>
+        <w:rPr>
+          <w:rtl w:val="1"/>
+        </w:rPr>
+        <w:t xml:space="preserve">های</w:t>
+      </w:r>
+      <w:r>
+        <w:rPr>
+          <w:rtl w:val="1"/>
+        </w:rPr>
+        <w:t xml:space="preserve"> </w:t>
+      </w:r>
+      <w:r>
+        <w:rPr>
+          <w:rtl w:val="1"/>
+        </w:rPr>
+        <w:t xml:space="preserve">محاسباتی</w:t>
+      </w:r>
+      <w:r>
+        <w:rPr>
+          <w:rtl w:val="1"/>
+        </w:rPr>
+        <w:t xml:space="preserve">:</w:t>
+      </w:r>
+    </w:p>
+    <w:p>
+      <w:pPr>
+        <w:bidi w:val="1"/>
+        <w:rPr/>
+      </w:pPr>
+      <w:r>
+        <w:rPr>
+          <w:rtl w:val="0"/>
+        </w:rPr>
+        <w:t xml:space="preserve">Summation</w:t>
+      </w:r>
+      <w:r>
+        <w:rPr>
+          <w:rtl w:val="0"/>
+        </w:rPr>
+        <w:t xml:space="preserve">/</w:t>
+      </w:r>
+      <w:r>
+        <w:rPr>
+          <w:rtl w:val="0"/>
+        </w:rPr>
+        <w:t xml:space="preserve">CSA</w:t>
+      </w:r>
+      <w:r>
+        <w:rPr>
+          <w:rtl w:val="0"/>
+        </w:rPr>
+        <w:t xml:space="preserve">.</w:t>
+      </w:r>
+      <w:r>
+        <w:rPr>
+          <w:rtl w:val="0"/>
+        </w:rPr>
+        <w:t xml:space="preserve">v</w:t>
+      </w:r>
+      <w:r>
+        <w:rPr>
+          <w:rtl w:val="1"/>
+        </w:rPr>
+        <w:t xml:space="preserve">: </w:t>
+      </w:r>
+      <w:r>
+        <w:rPr>
+          <w:rtl w:val="1"/>
+        </w:rPr>
+        <w:t xml:space="preserve">جمع</w:t>
+      </w:r>
+      <w:r>
+        <w:rPr>
+          <w:rtl w:val="1"/>
+        </w:rPr>
+        <w:t xml:space="preserve">‌</w:t>
+      </w:r>
+      <w:r>
+        <w:rPr>
+          <w:rtl w:val="1"/>
+        </w:rPr>
+        <w:t xml:space="preserve">کننده</w:t>
+      </w:r>
+      <w:r>
+        <w:rPr>
+          <w:rtl w:val="1"/>
+        </w:rPr>
+        <w:t xml:space="preserve"> </w:t>
+      </w:r>
+      <w:r>
+        <w:rPr>
+          <w:rtl w:val="0"/>
+        </w:rPr>
+        <w:t xml:space="preserve">CSA</w:t>
+      </w:r>
+    </w:p>
+    <w:p>
+      <w:pPr>
+        <w:bidi w:val="1"/>
+        <w:rPr/>
+      </w:pPr>
+      <w:r>
+        <w:rPr>
+          <w:rtl w:val="0"/>
+        </w:rPr>
+        <w:t xml:space="preserve">Multiply</w:t>
+      </w:r>
+      <w:r>
+        <w:rPr>
+          <w:rtl w:val="0"/>
+        </w:rPr>
+        <w:t xml:space="preserve">/</w:t>
+      </w:r>
+      <w:r>
+        <w:rPr>
+          <w:rtl w:val="0"/>
+        </w:rPr>
+        <w:t xml:space="preserve">K</w:t>
+      </w:r>
+      <w:r>
+        <w:rPr>
+          <w:rtl w:val="0"/>
+        </w:rPr>
+        <w:t xml:space="preserve">.</w:t>
+      </w:r>
+      <w:r>
+        <w:rPr>
+          <w:rtl w:val="0"/>
+        </w:rPr>
+        <w:t xml:space="preserve">v</w:t>
+      </w:r>
+      <w:r>
+        <w:rPr>
+          <w:rtl w:val="1"/>
+        </w:rPr>
+        <w:t xml:space="preserve">: </w:t>
+      </w:r>
+      <w:r>
+        <w:rPr>
+          <w:rtl w:val="1"/>
+        </w:rPr>
+        <w:t xml:space="preserve">ضرب</w:t>
+      </w:r>
+      <w:r>
+        <w:rPr>
+          <w:rtl w:val="1"/>
+        </w:rPr>
+        <w:t xml:space="preserve">‌</w:t>
+      </w:r>
+      <w:r>
+        <w:rPr>
+          <w:rtl w:val="1"/>
+        </w:rPr>
+        <w:t xml:space="preserve">کننده</w:t>
+      </w:r>
+      <w:r>
+        <w:rPr>
+          <w:rtl w:val="1"/>
+        </w:rPr>
+        <w:t xml:space="preserve"> </w:t>
+      </w:r>
+      <w:r>
+        <w:rPr>
+          <w:rtl w:val="0"/>
+        </w:rPr>
+        <w:t xml:space="preserve">Karatsuba</w:t>
+      </w:r>
+    </w:p>
+    <w:p>
+      <w:pPr>
+        <w:bidi w:val="1"/>
+        <w:rPr/>
+      </w:pPr>
+      <w:r>
+        <w:rPr>
+          <w:rtl w:val="0"/>
+        </w:rPr>
+        <w:t xml:space="preserve">Division</w:t>
+      </w:r>
+      <w:r>
+        <w:rPr>
+          <w:rtl w:val="0"/>
+        </w:rPr>
+        <w:t xml:space="preserve">/</w:t>
+      </w:r>
+      <w:r>
+        <w:rPr>
+          <w:rtl w:val="0"/>
+        </w:rPr>
+        <w:t xml:space="preserve">RD</w:t>
+      </w:r>
+      <w:r>
+        <w:rPr>
+          <w:rtl w:val="0"/>
+        </w:rPr>
+        <w:t xml:space="preserve">.</w:t>
+      </w:r>
+      <w:r>
+        <w:rPr>
+          <w:rtl w:val="0"/>
+        </w:rPr>
+        <w:t xml:space="preserve">v</w:t>
+      </w:r>
+      <w:r>
+        <w:rPr>
+          <w:rtl w:val="1"/>
+        </w:rPr>
+        <w:t xml:space="preserve">: </w:t>
+      </w:r>
+      <w:r>
+        <w:rPr>
+          <w:rtl w:val="1"/>
+        </w:rPr>
+        <w:t xml:space="preserve">تقسیم</w:t>
+      </w:r>
+      <w:r>
+        <w:rPr>
+          <w:rtl w:val="1"/>
+        </w:rPr>
+        <w:t xml:space="preserve">‌</w:t>
+      </w:r>
+      <w:r>
+        <w:rPr>
+          <w:rtl w:val="1"/>
+        </w:rPr>
+        <w:t xml:space="preserve">کننده</w:t>
+      </w:r>
+    </w:p>
+    <w:p>
+      <w:pPr>
+        <w:pStyle w:val="Heading2"/>
+        <w:bidi w:val="1"/>
+        <w:rPr/>
+      </w:pPr>
+      <w:bookmarkStart w:colFirst="0" w:colLast="0" w:name="_z9jf2jc71fik" w:id="24"/>
+      <w:bookmarkEnd w:id="24"/>
+      <w:r>
+        <w:rPr>
+          <w:rtl w:val="1"/>
+        </w:rPr>
+        <w:t xml:space="preserve">اسکریپت</w:t>
+      </w:r>
+      <w:r>
+        <w:rPr>
+          <w:rtl w:val="1"/>
+        </w:rPr>
+        <w:t xml:space="preserve">‌</w:t>
+      </w:r>
+      <w:r>
+        <w:rPr>
+          <w:rtl w:val="1"/>
+        </w:rPr>
+        <w:t xml:space="preserve">های</w:t>
+      </w:r>
+      <w:r>
+        <w:rPr>
+          <w:rtl w:val="1"/>
+        </w:rPr>
+        <w:t xml:space="preserve"> </w:t>
+      </w:r>
+      <w:r>
+        <w:rPr>
+          <w:rtl w:val="1"/>
+        </w:rPr>
+        <w:t xml:space="preserve">اجرایی</w:t>
+      </w:r>
+      <w:r>
+        <w:rPr>
+          <w:rtl w:val="1"/>
+        </w:rPr>
+        <w:t xml:space="preserve">:</w:t>
+      </w:r>
+    </w:p>
+    <w:p>
+      <w:pPr>
+        <w:bidi w:val="1"/>
+        <w:rPr/>
+      </w:pPr>
+      <w:r>
+        <w:rPr>
+          <w:rtl w:val="0"/>
+        </w:rPr>
+        <w:t xml:space="preserve">run</w:t>
+      </w:r>
+      <w:r>
+        <w:rPr>
+          <w:rtl w:val="0"/>
+        </w:rPr>
+        <w:t xml:space="preserve">.</w:t>
+      </w:r>
+      <w:r>
+        <w:rPr>
+          <w:rtl w:val="0"/>
+        </w:rPr>
         <w:t xml:space="preserve">sh</w:t>
       </w:r>
       <w:r>
         <w:rPr>
           <w:rtl w:val="1"/>
         </w:rPr>
-        <w:t xml:space="preserve"> - </w:t>
+        <w:t xml:space="preserve">: </w:t>
       </w:r>
       <w:r>
         <w:rPr>
@@ -5915,230 +7451,26 @@
         <w:rPr>
           <w:rtl w:val="1"/>
         </w:rPr>
-        <w:t xml:space="preserve">سنتز</w:t>
-      </w:r>
-      <w:r>
-        <w:rPr>
-          <w:rtl w:val="1"/>
-        </w:rPr>
-        <w:t xml:space="preserve"> </w:t>
-      </w:r>
-      <w:r>
-        <w:rPr>
-          <w:rtl w:val="1"/>
-        </w:rPr>
-        <w:t xml:space="preserve">دیجیتال</w:t>
-      </w:r>
-    </w:p>
-    <w:p>
-      <w:pPr>
-        <w:bidi w:val="1"/>
-        <w:rPr/>
-      </w:pPr>
-      <w:r>
-        <w:rPr>
-          <w:rtl w:val="1"/>
-        </w:rPr>
-        <w:t xml:space="preserve">این</w:t>
-      </w:r>
-      <w:r>
-        <w:rPr>
-          <w:rtl w:val="1"/>
-        </w:rPr>
-        <w:t xml:space="preserve"> </w:t>
-      </w:r>
-      <w:r>
-        <w:rPr>
-          <w:rtl w:val="1"/>
-        </w:rPr>
-        <w:t xml:space="preserve">اسکریپت</w:t>
-      </w:r>
-      <w:r>
-        <w:rPr>
-          <w:rtl w:val="1"/>
-        </w:rPr>
-        <w:t xml:space="preserve"> </w:t>
-      </w:r>
-      <w:r>
-        <w:rPr>
-          <w:rtl w:val="1"/>
-        </w:rPr>
-        <w:t xml:space="preserve">مسئول</w:t>
-      </w:r>
-      <w:r>
-        <w:rPr>
-          <w:rtl w:val="1"/>
-        </w:rPr>
-        <w:t xml:space="preserve"> </w:t>
-      </w:r>
-      <w:r>
-        <w:rPr>
-          <w:rtl w:val="1"/>
-        </w:rPr>
-        <w:t xml:space="preserve">سنتز</w:t>
-      </w:r>
-      <w:r>
-        <w:rPr>
-          <w:rtl w:val="1"/>
-        </w:rPr>
-        <w:t xml:space="preserve"> </w:t>
-      </w:r>
-      <w:r>
-        <w:rPr>
-          <w:rtl w:val="1"/>
-        </w:rPr>
-        <w:t xml:space="preserve">کامل</w:t>
-      </w:r>
-      <w:r>
-        <w:rPr>
-          <w:rtl w:val="1"/>
-        </w:rPr>
-        <w:t xml:space="preserve"> </w:t>
-      </w:r>
-      <w:r>
-        <w:rPr>
-          <w:rtl w:val="1"/>
-        </w:rPr>
-        <w:t xml:space="preserve">پردازنده</w:t>
-      </w:r>
-      <w:r>
-        <w:rPr>
-          <w:rtl w:val="1"/>
-        </w:rPr>
-        <w:t xml:space="preserve"> </w:t>
-      </w:r>
-      <w:r>
-        <w:rPr>
-          <w:rtl w:val="1"/>
-        </w:rPr>
-        <w:t xml:space="preserve">با</w:t>
-      </w:r>
-      <w:r>
-        <w:rPr>
-          <w:rtl w:val="1"/>
-        </w:rPr>
-        <w:t xml:space="preserve"> </w:t>
-      </w:r>
-      <w:r>
-        <w:rPr>
-          <w:rtl w:val="1"/>
-        </w:rPr>
-        <w:t xml:space="preserve">استفاده</w:t>
-      </w:r>
-      <w:r>
-        <w:rPr>
-          <w:rtl w:val="1"/>
-        </w:rPr>
-        <w:t xml:space="preserve"> </w:t>
-      </w:r>
-      <w:r>
-        <w:rPr>
-          <w:rtl w:val="1"/>
-        </w:rPr>
-        <w:t xml:space="preserve">از</w:t>
-      </w:r>
-      <w:r>
-        <w:rPr>
-          <w:rtl w:val="1"/>
-        </w:rPr>
-        <w:t xml:space="preserve"> </w:t>
-      </w:r>
-      <w:r>
-        <w:rPr>
-          <w:rtl w:val="1"/>
-        </w:rPr>
-        <w:t xml:space="preserve">ابزار</w:t>
-      </w:r>
-      <w:r>
-        <w:rPr>
-          <w:rtl w:val="1"/>
-        </w:rPr>
-        <w:t xml:space="preserve"> </w:t>
-      </w:r>
-      <w:r>
-        <w:rPr>
-          <w:rtl w:val="0"/>
-        </w:rPr>
-        <w:t xml:space="preserve">Yosys</w:t>
-      </w:r>
-      <w:r>
-        <w:rPr>
-          <w:rtl w:val="1"/>
-        </w:rPr>
-        <w:t xml:space="preserve"> </w:t>
-      </w:r>
-      <w:r>
-        <w:rPr>
-          <w:rtl w:val="1"/>
-        </w:rPr>
-        <w:t xml:space="preserve">است</w:t>
-      </w:r>
-      <w:r>
-        <w:rPr>
-          <w:rtl w:val="1"/>
-        </w:rPr>
-        <w:t xml:space="preserve">:</w:t>
-      </w:r>
-    </w:p>
-    <w:p>
-      <w:pPr>
-        <w:bidi w:val="1"/>
-        <w:rPr/>
-      </w:pPr>
-      <w:r>
-        <w:rPr>
-          <w:rtl w:val="1"/>
-        </w:rPr>
-        <w:t xml:space="preserve">عملکردهای</w:t>
-      </w:r>
-      <w:r>
-        <w:rPr>
-          <w:rtl w:val="1"/>
-        </w:rPr>
-        <w:t xml:space="preserve"> </w:t>
-      </w:r>
-      <w:r>
-        <w:rPr>
-          <w:rtl w:val="1"/>
-        </w:rPr>
         <w:t xml:space="preserve">اصلی</w:t>
       </w:r>
       <w:r>
         <w:rPr>
           <w:rtl w:val="1"/>
         </w:rPr>
-        <w:t xml:space="preserve">:</w:t>
-      </w:r>
-    </w:p>
-    <w:p>
-      <w:pPr>
-        <w:bidi w:val="1"/>
-        <w:rPr/>
-      </w:pPr>
-      <w:r>
-        <w:rPr>
-          <w:rtl w:val="1"/>
-        </w:rPr>
-        <w:t xml:space="preserve">خواندن</w:t>
-      </w:r>
-      <w:r>
-        <w:rPr>
-          <w:rtl w:val="1"/>
-        </w:rPr>
-        <w:t xml:space="preserve"> </w:t>
-      </w:r>
-      <w:r>
-        <w:rPr>
-          <w:rtl w:val="1"/>
-        </w:rPr>
-        <w:t xml:space="preserve">تمام</w:t>
-      </w:r>
-      <w:r>
-        <w:rPr>
-          <w:rtl w:val="1"/>
-        </w:rPr>
-        <w:t xml:space="preserve"> </w:t>
-      </w:r>
+        <w:t xml:space="preserve"> </w:t>
+      </w:r>
+      <w:r>
+        <w:rPr>
+          <w:rtl w:val="1"/>
+        </w:rPr>
+        <w:t xml:space="preserve">اجرا</w:t>
+      </w:r>
+    </w:p>
+    <w:p>
+      <w:pPr>
+        <w:bidi w:val="1"/>
+        <w:rPr/>
+      </w:pPr>
       <w:r>
         <w:rPr>
           <w:rtl w:val="1"/>
@@ -6165,21 +7497,21 @@
       </w:r>
       <w:r>
         <w:rPr>
-          <w:rtl w:val="0"/>
-        </w:rPr>
-        <w:t xml:space="preserve">Verilog</w:t>
-      </w:r>
-    </w:p>
-    <w:p>
-      <w:pPr>
-        <w:bidi w:val="1"/>
-        <w:rPr/>
-      </w:pPr>
-      <w:r>
-        <w:rPr>
-          <w:rtl w:val="1"/>
-        </w:rPr>
-        <w:t xml:space="preserve">سنتز</w:t>
+          <w:rtl w:val="1"/>
+        </w:rPr>
+        <w:t xml:space="preserve">تست</w:t>
+      </w:r>
+      <w:r>
+        <w:rPr>
+          <w:rtl w:val="1"/>
+        </w:rPr>
+        <w:t xml:space="preserve"> </w:t>
+      </w:r>
+      <w:r>
+        <w:rPr>
+          <w:rtl w:val="1"/>
+        </w:rPr>
+        <w:t xml:space="preserve">مربوط</w:t>
       </w:r>
       <w:r>
         <w:rPr>
@@ -6203,887 +7535,6 @@
         <w:rPr>
           <w:rtl w:val="1"/>
         </w:rPr>
-        <w:t xml:space="preserve">گیت</w:t>
-      </w:r>
-      <w:r>
-        <w:rPr>
-          <w:rtl w:val="1"/>
-        </w:rPr>
-        <w:t xml:space="preserve">‌</w:t>
-      </w:r>
-      <w:r>
-        <w:rPr>
-          <w:rtl w:val="1"/>
-        </w:rPr>
-        <w:t xml:space="preserve">های</w:t>
-      </w:r>
-      <w:r>
-        <w:rPr>
-          <w:rtl w:val="1"/>
-        </w:rPr>
-        <w:t xml:space="preserve"> </w:t>
-      </w:r>
-      <w:r>
-        <w:rPr>
-          <w:rtl w:val="1"/>
-        </w:rPr>
-        <w:t xml:space="preserve">منطقی</w:t>
-      </w:r>
-    </w:p>
-    <w:p>
-      <w:pPr>
-        <w:bidi w:val="1"/>
-        <w:rPr/>
-      </w:pPr>
-      <w:r>
-        <w:rPr>
-          <w:rtl w:val="1"/>
-        </w:rPr>
-        <w:t xml:space="preserve">بهینه</w:t>
-      </w:r>
-      <w:r>
-        <w:rPr>
-          <w:rtl w:val="1"/>
-        </w:rPr>
-        <w:t xml:space="preserve">‌</w:t>
-      </w:r>
-      <w:r>
-        <w:rPr>
-          <w:rtl w:val="1"/>
-        </w:rPr>
-        <w:t xml:space="preserve">سازی</w:t>
-      </w:r>
-      <w:r>
-        <w:rPr>
-          <w:rtl w:val="1"/>
-        </w:rPr>
-        <w:t xml:space="preserve"> </w:t>
-      </w:r>
-      <w:r>
-        <w:rPr>
-          <w:rtl w:val="1"/>
-        </w:rPr>
-        <w:t xml:space="preserve">طراحی</w:t>
-      </w:r>
-    </w:p>
-    <w:p>
-      <w:pPr>
-        <w:bidi w:val="1"/>
-        <w:rPr/>
-      </w:pPr>
-      <w:r>
-        <w:rPr>
-          <w:rtl w:val="1"/>
-        </w:rPr>
-        <w:t xml:space="preserve">تولید</w:t>
-      </w:r>
-      <w:r>
-        <w:rPr>
-          <w:rtl w:val="1"/>
-        </w:rPr>
-        <w:t xml:space="preserve"> </w:t>
-      </w:r>
-      <w:r>
-        <w:rPr>
-          <w:rtl w:val="1"/>
-        </w:rPr>
-        <w:t xml:space="preserve">فایل</w:t>
-      </w:r>
-      <w:r>
-        <w:rPr>
-          <w:rtl w:val="1"/>
-        </w:rPr>
-        <w:t xml:space="preserve">‌</w:t>
-      </w:r>
-      <w:r>
-        <w:rPr>
-          <w:rtl w:val="1"/>
-        </w:rPr>
-        <w:t xml:space="preserve">های</w:t>
-      </w:r>
-      <w:r>
-        <w:rPr>
-          <w:rtl w:val="1"/>
-        </w:rPr>
-        <w:t xml:space="preserve"> </w:t>
-      </w:r>
-      <w:r>
-        <w:rPr>
-          <w:rtl w:val="1"/>
-        </w:rPr>
-        <w:t xml:space="preserve">خروجی</w:t>
-      </w:r>
-    </w:p>
-    <w:p>
-      <w:pPr>
-        <w:bidi w:val="1"/>
-        <w:rPr/>
-      </w:pPr>
-      <w:r>
-        <w:rPr>
-          <w:rtl w:val="1"/>
-        </w:rPr>
-        <w:t xml:space="preserve">فایل</w:t>
-      </w:r>
-      <w:r>
-        <w:rPr>
-          <w:rtl w:val="1"/>
-        </w:rPr>
-        <w:t xml:space="preserve">‌</w:t>
-      </w:r>
-      <w:r>
-        <w:rPr>
-          <w:rtl w:val="1"/>
-        </w:rPr>
-        <w:t xml:space="preserve">های</w:t>
-      </w:r>
-      <w:r>
-        <w:rPr>
-          <w:rtl w:val="1"/>
-        </w:rPr>
-        <w:t xml:space="preserve"> </w:t>
-      </w:r>
-      <w:r>
-        <w:rPr>
-          <w:rtl w:val="1"/>
-        </w:rPr>
-        <w:t xml:space="preserve">ورودی</w:t>
-      </w:r>
-      <w:r>
-        <w:rPr>
-          <w:rtl w:val="1"/>
-        </w:rPr>
-        <w:t xml:space="preserve">:</w:t>
-      </w:r>
-    </w:p>
-    <w:p>
-      <w:pPr>
-        <w:bidi w:val="1"/>
-        <w:rPr/>
-      </w:pPr>
-      <w:r>
-        <w:rPr>
-          <w:rtl w:val="0"/>
-        </w:rPr>
-        <w:t xml:space="preserve">CU</w:t>
-      </w:r>
-      <w:r>
-        <w:rPr>
-          <w:rtl w:val="0"/>
-        </w:rPr>
-        <w:t xml:space="preserve">.</w:t>
-      </w:r>
-      <w:r>
-        <w:rPr>
-          <w:rtl w:val="0"/>
-        </w:rPr>
-        <w:t xml:space="preserve">v</w:t>
-      </w:r>
-      <w:r>
-        <w:rPr>
-          <w:rtl w:val="1"/>
-        </w:rPr>
-        <w:t xml:space="preserve"> (</w:t>
-      </w:r>
-      <w:r>
-        <w:rPr>
-          <w:rtl w:val="1"/>
-        </w:rPr>
-        <w:t xml:space="preserve">واحد</w:t>
-      </w:r>
-      <w:r>
-        <w:rPr>
-          <w:rtl w:val="1"/>
-        </w:rPr>
-        <w:t xml:space="preserve"> </w:t>
-      </w:r>
-      <w:r>
-        <w:rPr>
-          <w:rtl w:val="1"/>
-        </w:rPr>
-        <w:t xml:space="preserve">کنترل</w:t>
-      </w:r>
-      <w:r>
-        <w:rPr>
-          <w:rtl w:val="1"/>
-        </w:rPr>
-        <w:t xml:space="preserve">)</w:t>
-      </w:r>
-    </w:p>
-    <w:p>
-      <w:pPr>
-        <w:bidi w:val="1"/>
-        <w:rPr/>
-      </w:pPr>
-      <w:r>
-        <w:rPr>
-          <w:rtl w:val="0"/>
-        </w:rPr>
-        <w:t xml:space="preserve">RF</w:t>
-      </w:r>
-      <w:r>
-        <w:rPr>
-          <w:rtl w:val="0"/>
-        </w:rPr>
-        <w:t xml:space="preserve">.</w:t>
-      </w:r>
-      <w:r>
-        <w:rPr>
-          <w:rtl w:val="0"/>
-        </w:rPr>
-        <w:t xml:space="preserve">v</w:t>
-      </w:r>
-      <w:r>
-        <w:rPr>
-          <w:rtl w:val="1"/>
-        </w:rPr>
-        <w:t xml:space="preserve"> (</w:t>
-      </w:r>
-      <w:r>
-        <w:rPr>
-          <w:rtl w:val="1"/>
-        </w:rPr>
-        <w:t xml:space="preserve">فایل</w:t>
-      </w:r>
-      <w:r>
-        <w:rPr>
-          <w:rtl w:val="1"/>
-        </w:rPr>
-        <w:t xml:space="preserve"> </w:t>
-      </w:r>
-      <w:r>
-        <w:rPr>
-          <w:rtl w:val="1"/>
-        </w:rPr>
-        <w:t xml:space="preserve">رجیستر</w:t>
-      </w:r>
-      <w:r>
-        <w:rPr>
-          <w:rtl w:val="1"/>
-        </w:rPr>
-        <w:t xml:space="preserve">)</w:t>
-      </w:r>
-    </w:p>
-    <w:p>
-      <w:pPr>
-        <w:bidi w:val="1"/>
-        <w:rPr/>
-      </w:pPr>
-      <w:r>
-        <w:rPr>
-          <w:rtl w:val="0"/>
-        </w:rPr>
-        <w:t xml:space="preserve">M</w:t>
-      </w:r>
-      <w:r>
-        <w:rPr>
-          <w:rtl w:val="0"/>
-        </w:rPr>
-        <w:t xml:space="preserve">.</w:t>
-      </w:r>
-      <w:r>
-        <w:rPr>
-          <w:rtl w:val="0"/>
-        </w:rPr>
-        <w:t xml:space="preserve">v</w:t>
-      </w:r>
-      <w:r>
-        <w:rPr>
-          <w:rtl w:val="1"/>
-        </w:rPr>
-        <w:t xml:space="preserve"> (</w:t>
-      </w:r>
-      <w:r>
-        <w:rPr>
-          <w:rtl w:val="1"/>
-        </w:rPr>
-        <w:t xml:space="preserve">حافظه</w:t>
-      </w:r>
-      <w:r>
-        <w:rPr>
-          <w:rtl w:val="1"/>
-        </w:rPr>
-        <w:t xml:space="preserve">)</w:t>
-      </w:r>
-    </w:p>
-    <w:p>
-      <w:pPr>
-        <w:bidi w:val="1"/>
-        <w:rPr/>
-      </w:pPr>
-      <w:r>
-        <w:rPr>
-          <w:rtl w:val="0"/>
-        </w:rPr>
-        <w:t xml:space="preserve">ALU</w:t>
-      </w:r>
-      <w:r>
-        <w:rPr>
-          <w:rtl w:val="0"/>
-        </w:rPr>
-        <w:t xml:space="preserve">.</w:t>
-      </w:r>
-      <w:r>
-        <w:rPr>
-          <w:rtl w:val="0"/>
-        </w:rPr>
-        <w:t xml:space="preserve">v</w:t>
-      </w:r>
-      <w:r>
-        <w:rPr>
-          <w:rtl w:val="1"/>
-        </w:rPr>
-        <w:t xml:space="preserve"> (</w:t>
-      </w:r>
-      <w:r>
-        <w:rPr>
-          <w:rtl w:val="1"/>
-        </w:rPr>
-        <w:t xml:space="preserve">واحد</w:t>
-      </w:r>
-      <w:r>
-        <w:rPr>
-          <w:rtl w:val="1"/>
-        </w:rPr>
-        <w:t xml:space="preserve"> </w:t>
-      </w:r>
-      <w:r>
-        <w:rPr>
-          <w:rtl w:val="1"/>
-        </w:rPr>
-        <w:t xml:space="preserve">محاسباتی</w:t>
-      </w:r>
-      <w:r>
-        <w:rPr>
-          <w:rtl w:val="1"/>
-        </w:rPr>
-        <w:t xml:space="preserve">)</w:t>
-      </w:r>
-    </w:p>
-    <w:p>
-      <w:pPr>
-        <w:bidi w:val="1"/>
-        <w:rPr/>
-      </w:pPr>
-      <w:r>
-        <w:rPr>
-          <w:rtl w:val="0"/>
-        </w:rPr>
-        <w:t xml:space="preserve">CSA</w:t>
-      </w:r>
-      <w:r>
-        <w:rPr>
-          <w:rtl w:val="0"/>
-        </w:rPr>
-        <w:t xml:space="preserve">.</w:t>
-      </w:r>
-      <w:r>
-        <w:rPr>
-          <w:rtl w:val="0"/>
-        </w:rPr>
-        <w:t xml:space="preserve">v</w:t>
-      </w:r>
-      <w:r>
-        <w:rPr>
-          <w:rtl w:val="1"/>
-        </w:rPr>
-        <w:t xml:space="preserve"> (</w:t>
-      </w:r>
-      <w:r>
-        <w:rPr>
-          <w:rtl w:val="1"/>
-        </w:rPr>
-        <w:t xml:space="preserve">جمع</w:t>
-      </w:r>
-      <w:r>
-        <w:rPr>
-          <w:rtl w:val="1"/>
-        </w:rPr>
-        <w:t xml:space="preserve">‌</w:t>
-      </w:r>
-      <w:r>
-        <w:rPr>
-          <w:rtl w:val="1"/>
-        </w:rPr>
-        <w:t xml:space="preserve">کننده</w:t>
-      </w:r>
-      <w:r>
-        <w:rPr>
-          <w:rtl w:val="1"/>
-        </w:rPr>
-        <w:t xml:space="preserve">)</w:t>
-      </w:r>
-    </w:p>
-    <w:p>
-      <w:pPr>
-        <w:bidi w:val="1"/>
-        <w:rPr/>
-      </w:pPr>
-      <w:r>
-        <w:rPr>
-          <w:rtl w:val="0"/>
-        </w:rPr>
-        <w:t xml:space="preserve">K</w:t>
-      </w:r>
-      <w:r>
-        <w:rPr>
-          <w:rtl w:val="0"/>
-        </w:rPr>
-        <w:t xml:space="preserve">.</w:t>
-      </w:r>
-      <w:r>
-        <w:rPr>
-          <w:rtl w:val="0"/>
-        </w:rPr>
-        <w:t xml:space="preserve">v</w:t>
-      </w:r>
-      <w:r>
-        <w:rPr>
-          <w:rtl w:val="1"/>
-        </w:rPr>
-        <w:t xml:space="preserve"> (</w:t>
-      </w:r>
-      <w:r>
-        <w:rPr>
-          <w:rtl w:val="1"/>
-        </w:rPr>
-        <w:t xml:space="preserve">ضرب</w:t>
-      </w:r>
-      <w:r>
-        <w:rPr>
-          <w:rtl w:val="1"/>
-        </w:rPr>
-        <w:t xml:space="preserve">‌</w:t>
-      </w:r>
-      <w:r>
-        <w:rPr>
-          <w:rtl w:val="1"/>
-        </w:rPr>
-        <w:t xml:space="preserve">کننده</w:t>
-      </w:r>
-      <w:r>
-        <w:rPr>
-          <w:rtl w:val="1"/>
-        </w:rPr>
-        <w:t xml:space="preserve">)</w:t>
-      </w:r>
-    </w:p>
-    <w:p>
-      <w:pPr>
-        <w:bidi w:val="1"/>
-        <w:rPr/>
-      </w:pPr>
-      <w:r>
-        <w:rPr>
-          <w:rtl w:val="0"/>
-        </w:rPr>
-        <w:t xml:space="preserve">RD</w:t>
-      </w:r>
-      <w:r>
-        <w:rPr>
-          <w:rtl w:val="0"/>
-        </w:rPr>
-        <w:t xml:space="preserve">.</w:t>
-      </w:r>
-      <w:r>
-        <w:rPr>
-          <w:rtl w:val="0"/>
-        </w:rPr>
-        <w:t xml:space="preserve">v</w:t>
-      </w:r>
-      <w:r>
-        <w:rPr>
-          <w:rtl w:val="1"/>
-        </w:rPr>
-        <w:t xml:space="preserve"> (</w:t>
-      </w:r>
-      <w:r>
-        <w:rPr>
-          <w:rtl w:val="1"/>
-        </w:rPr>
-        <w:t xml:space="preserve">تقسیم</w:t>
-      </w:r>
-      <w:r>
-        <w:rPr>
-          <w:rtl w:val="1"/>
-        </w:rPr>
-        <w:t xml:space="preserve">‌</w:t>
-      </w:r>
-      <w:r>
-        <w:rPr>
-          <w:rtl w:val="1"/>
-        </w:rPr>
-        <w:t xml:space="preserve">کننده</w:t>
-      </w:r>
-      <w:r>
-        <w:rPr>
-          <w:rtl w:val="1"/>
-        </w:rPr>
-        <w:t xml:space="preserve">)</w:t>
-      </w:r>
-    </w:p>
-    <w:p>
-      <w:pPr>
-        <w:bidi w:val="1"/>
-        <w:rPr/>
-      </w:pPr>
-      <w:r>
-        <w:rPr>
-          <w:rtl w:val="0"/>
-        </w:rPr>
-        <w:t xml:space="preserve">D</w:t>
-      </w:r>
-      <w:r>
-        <w:rPr>
-          <w:rtl w:val="0"/>
-        </w:rPr>
-        <w:t xml:space="preserve">.</w:t>
-      </w:r>
-      <w:r>
-        <w:rPr>
-          <w:rtl w:val="0"/>
-        </w:rPr>
-        <w:t xml:space="preserve">v</w:t>
-      </w:r>
-      <w:r>
-        <w:rPr>
-          <w:rtl w:val="1"/>
-        </w:rPr>
-        <w:t xml:space="preserve"> (</w:t>
-      </w:r>
-      <w:r>
-        <w:rPr>
-          <w:rtl w:val="1"/>
-        </w:rPr>
-        <w:t xml:space="preserve">مسیر</w:t>
-      </w:r>
-      <w:r>
-        <w:rPr>
-          <w:rtl w:val="1"/>
-        </w:rPr>
-        <w:t xml:space="preserve"> </w:t>
-      </w:r>
-      <w:r>
-        <w:rPr>
-          <w:rtl w:val="1"/>
-        </w:rPr>
-        <w:t xml:space="preserve">داده</w:t>
-      </w:r>
-      <w:r>
-        <w:rPr>
-          <w:rtl w:val="1"/>
-        </w:rPr>
-        <w:t xml:space="preserve">)</w:t>
-      </w:r>
-    </w:p>
-    <w:p>
-      <w:pPr>
-        <w:bidi w:val="1"/>
-        <w:rPr/>
-      </w:pPr>
-      <w:r>
-        <w:rPr>
-          <w:rtl w:val="1"/>
-        </w:rPr>
-        <w:t xml:space="preserve">فایل</w:t>
-      </w:r>
-      <w:r>
-        <w:rPr>
-          <w:rtl w:val="1"/>
-        </w:rPr>
-        <w:t xml:space="preserve">‌</w:t>
-      </w:r>
-      <w:r>
-        <w:rPr>
-          <w:rtl w:val="1"/>
-        </w:rPr>
-        <w:t xml:space="preserve">های</w:t>
-      </w:r>
-      <w:r>
-        <w:rPr>
-          <w:rtl w:val="1"/>
-        </w:rPr>
-        <w:t xml:space="preserve"> </w:t>
-      </w:r>
-      <w:r>
-        <w:rPr>
-          <w:rtl w:val="1"/>
-        </w:rPr>
-        <w:t xml:space="preserve">خروجی</w:t>
-      </w:r>
-      <w:r>
-        <w:rPr>
-          <w:rtl w:val="1"/>
-        </w:rPr>
-        <w:t xml:space="preserve">:</w:t>
-      </w:r>
-    </w:p>
-    <w:p>
-      <w:pPr>
-        <w:bidi w:val="1"/>
-        <w:rPr/>
-      </w:pPr>
-      <w:r>
-        <w:rPr>
-          <w:rtl w:val="0"/>
-        </w:rPr>
-      </w:r>
-      <w:r>
-        <w:rPr>
-          <w:rtl w:val="0"/>
-        </w:rPr>
-        <w:t xml:space="preserve">- </w:t>
-      </w:r>
-      <w:r>
-        <w:rPr>
-          <w:rtl w:val="0"/>
-        </w:rPr>
-        <w:t xml:space="preserve">SD</w:t>
-      </w:r>
-      <w:r>
-        <w:rPr>
-          <w:rtl w:val="0"/>
-        </w:rPr>
-        <w:t xml:space="preserve">.</w:t>
-      </w:r>
-      <w:r>
-        <w:rPr>
-          <w:rtl w:val="0"/>
-        </w:rPr>
-        <w:t xml:space="preserve">v</w:t>
-      </w:r>
-      <w:r>
-        <w:rPr>
-          <w:rtl w:val="1"/>
-        </w:rPr>
-        <w:t xml:space="preserve"> (</w:t>
-      </w:r>
-      <w:r>
-        <w:rPr>
-          <w:rtl w:val="1"/>
-        </w:rPr>
-        <w:t xml:space="preserve">شبکه</w:t>
-      </w:r>
-      <w:r>
-        <w:rPr>
-          <w:rtl w:val="1"/>
-        </w:rPr>
-        <w:t xml:space="preserve"> </w:t>
-      </w:r>
-      <w:r>
-        <w:rPr>
-          <w:rtl w:val="1"/>
-        </w:rPr>
-        <w:t xml:space="preserve">سنتز</w:t>
-      </w:r>
-      <w:r>
-        <w:rPr>
-          <w:rtl w:val="1"/>
-        </w:rPr>
-        <w:t xml:space="preserve"> </w:t>
-      </w:r>
-      <w:r>
-        <w:rPr>
-          <w:rtl w:val="1"/>
-        </w:rPr>
-        <w:t xml:space="preserve">شده</w:t>
-      </w:r>
-      <w:r>
-        <w:rPr>
-          <w:rtl w:val="1"/>
-        </w:rPr>
-        <w:t xml:space="preserve">)</w:t>
-      </w:r>
-    </w:p>
-    <w:p>
-      <w:pPr>
-        <w:bidi w:val="1"/>
-        <w:rPr/>
-      </w:pPr>
-      <w:r>
-        <w:rPr>
-          <w:rtl w:val="0"/>
-        </w:rPr>
-      </w:r>
-      <w:r>
-        <w:rPr>
-          <w:rtl w:val="0"/>
-        </w:rPr>
-        <w:t xml:space="preserve">- </w:t>
-      </w:r>
-      <w:r>
-        <w:rPr>
-          <w:rtl w:val="0"/>
-        </w:rPr>
-        <w:t xml:space="preserve">SD</w:t>
-      </w:r>
-      <w:r>
-        <w:rPr>
-          <w:rtl w:val="0"/>
-        </w:rPr>
-        <w:t xml:space="preserve">.</w:t>
-      </w:r>
-      <w:r>
-        <w:rPr>
-          <w:rtl w:val="0"/>
-        </w:rPr>
-        <w:t xml:space="preserve">json</w:t>
-      </w:r>
-      <w:r>
-        <w:rPr>
-          <w:rtl w:val="1"/>
-        </w:rPr>
-        <w:t xml:space="preserve"> (</w:t>
-      </w:r>
-      <w:r>
-        <w:rPr>
-          <w:rtl w:val="1"/>
-        </w:rPr>
-        <w:t xml:space="preserve">فرمت</w:t>
-      </w:r>
-      <w:r>
-        <w:rPr>
-          <w:rtl w:val="1"/>
-        </w:rPr>
-        <w:t xml:space="preserve"> </w:t>
-      </w:r>
-      <w:r>
-        <w:rPr>
-          <w:rtl w:val="0"/>
-        </w:rPr>
-        <w:t xml:space="preserve">JSON</w:t>
-      </w:r>
-      <w:r>
-        <w:rPr>
-          <w:rtl w:val="1"/>
-        </w:rPr>
-        <w:t xml:space="preserve">)</w:t>
-      </w:r>
-    </w:p>
-    <w:p>
-      <w:pPr>
-        <w:bidi w:val="1"/>
-        <w:rPr/>
-      </w:pPr>
-      <w:r>
-        <w:rPr>
-          <w:rtl w:val="0"/>
-        </w:rPr>
-      </w:r>
-      <w:r>
-        <w:rPr>
-          <w:rtl w:val="0"/>
-        </w:rPr>
-        <w:t xml:space="preserve">- </w:t>
-      </w:r>
-      <w:r>
-        <w:rPr>
-          <w:rtl w:val="0"/>
-        </w:rPr>
-        <w:t xml:space="preserve">R</w:t>
-      </w:r>
-      <w:r>
-        <w:rPr>
-          <w:rtl w:val="0"/>
-        </w:rPr>
-        <w:t xml:space="preserve">.</w:t>
-      </w:r>
-      <w:r>
-        <w:rPr>
-          <w:rtl w:val="0"/>
-        </w:rPr>
-        <w:t xml:space="preserve">txt</w:t>
-      </w:r>
-      <w:r>
-        <w:rPr>
-          <w:rtl w:val="1"/>
-        </w:rPr>
-        <w:t xml:space="preserve"> (</w:t>
-      </w:r>
-      <w:r>
-        <w:rPr>
-          <w:rtl w:val="1"/>
-        </w:rPr>
-        <w:t xml:space="preserve">گزارش</w:t>
-      </w:r>
-      <w:r>
-        <w:rPr>
-          <w:rtl w:val="1"/>
-        </w:rPr>
-        <w:t xml:space="preserve"> </w:t>
-      </w:r>
-      <w:r>
-        <w:rPr>
-          <w:rtl w:val="1"/>
-        </w:rPr>
-        <w:t xml:space="preserve">سنتز</w:t>
-      </w:r>
-      <w:r>
-        <w:rPr>
-          <w:rtl w:val="1"/>
-        </w:rPr>
-        <w:t xml:space="preserve">)</w:t>
-      </w:r>
-    </w:p>
-    <w:p>
-      <w:pPr>
-        <w:bidi w:val="1"/>
-        <w:rPr/>
-      </w:pPr>
-      <w:r>
-        <w:rPr>
-          <w:rtl w:val="0"/>
-        </w:rPr>
-      </w:r>
-    </w:p>
-    <w:p>
-      <w:pPr>
-        <w:pStyle w:val="Heading1"/>
-        <w:bidi w:val="1"/>
-        <w:rPr/>
-      </w:pPr>
-      <w:bookmarkStart w:colFirst="0" w:colLast="0" w:name="_y37uvnwygsz5" w:id="20"/>
-      <w:bookmarkEnd w:id="20"/>
-      <w:r>
-        <w:rPr>
-          <w:rtl w:val="1"/>
-        </w:rPr>
-        <w:t xml:space="preserve">تست</w:t>
-      </w:r>
-      <w:r>
-        <w:rPr>
-          <w:rtl w:val="1"/>
-        </w:rPr>
-        <w:t xml:space="preserve"> </w:t>
-      </w:r>
-      <w:r>
-        <w:rPr>
-          <w:rtl w:val="1"/>
-        </w:rPr>
-        <w:t xml:space="preserve">و</w:t>
-      </w:r>
-      <w:r>
-        <w:rPr>
-          <w:rtl w:val="1"/>
-        </w:rPr>
-        <w:t xml:space="preserve"> </w:t>
-      </w:r>
-      <w:r>
-        <w:rPr>
-          <w:rtl w:val="1"/>
-        </w:rPr>
-        <w:t xml:space="preserve">اعتبارسنجی</w:t>
-      </w:r>
-    </w:p>
-    <w:p>
-      <w:pPr>
-        <w:bidi w:val="1"/>
-        <w:rPr/>
-      </w:pPr>
-      <w:r>
-        <w:rPr>
-          <w:rtl w:val="1"/>
-        </w:rPr>
         <w:t xml:space="preserve">هر</w:t>
       </w:r>
       <w:r>
@@ -7108,55 +7559,31 @@
         <w:rPr>
           <w:rtl w:val="1"/>
         </w:rPr>
-        <w:t xml:space="preserve">از</w:t>
-      </w:r>
-      <w:r>
-        <w:rPr>
-          <w:rtl w:val="1"/>
-        </w:rPr>
-        <w:t xml:space="preserve"> </w:t>
-      </w:r>
-      <w:r>
-        <w:rPr>
-          <w:rtl w:val="1"/>
-        </w:rPr>
-        <w:t xml:space="preserve">پردازنده</w:t>
-      </w:r>
-      <w:r>
-        <w:rPr>
-          <w:rtl w:val="1"/>
-        </w:rPr>
-        <w:t xml:space="preserve"> </w:t>
-      </w:r>
-      <w:r>
-        <w:rPr>
-          <w:rtl w:val="1"/>
-        </w:rPr>
-        <w:t xml:space="preserve">دارای</w:t>
-      </w:r>
-      <w:r>
-        <w:rPr>
-          <w:rtl w:val="1"/>
-        </w:rPr>
-        <w:t xml:space="preserve"> </w:t>
-      </w:r>
-      <w:r>
-        <w:rPr>
-          <w:rtl w:val="1"/>
-        </w:rPr>
-        <w:t xml:space="preserve">فایل</w:t>
-      </w:r>
-      <w:r>
-        <w:rPr>
-          <w:rtl w:val="1"/>
-        </w:rPr>
-        <w:t xml:space="preserve"> </w:t>
-      </w:r>
-      <w:r>
-        <w:rPr>
-          <w:rtl w:val="1"/>
-        </w:rPr>
-        <w:t xml:space="preserve">تست</w:t>
+        <w:t xml:space="preserve">که</w:t>
+      </w:r>
+      <w:r>
+        <w:rPr>
+          <w:rtl w:val="1"/>
+        </w:rPr>
+        <w:t xml:space="preserve"> </w:t>
+      </w:r>
+      <w:r>
+        <w:rPr>
+          <w:rtl w:val="1"/>
+        </w:rPr>
+        <w:t xml:space="preserve">به</w:t>
+      </w:r>
+      <w:r>
+        <w:rPr>
+          <w:rtl w:val="1"/>
+        </w:rPr>
+        <w:t xml:space="preserve"> </w:t>
+      </w:r>
+      <w:r>
+        <w:rPr>
+          <w:rtl w:val="1"/>
+        </w:rPr>
+        <w:t xml:space="preserve">صورت</w:t>
       </w:r>
       <w:r>
         <w:rPr>
@@ -7180,1579 +7607,7 @@
         <w:rPr>
           <w:rtl w:val="1"/>
         </w:rPr>
-        <w:t xml:space="preserve">است</w:t>
-      </w:r>
-      <w:r>
-        <w:rPr>
-          <w:rtl w:val="1"/>
-        </w:rPr>
-        <w:t xml:space="preserve">:</w:t>
-      </w:r>
-    </w:p>
-    <w:p>
-      <w:pPr>
-        <w:bidi w:val="1"/>
-        <w:rPr/>
-      </w:pPr>
-      <w:r>
-        <w:rPr>
-          <w:rtl w:val="0"/>
-        </w:rPr>
-        <w:t xml:space="preserve">ALUTB</w:t>
-      </w:r>
-      <w:r>
-        <w:rPr>
-          <w:rtl w:val="0"/>
-        </w:rPr>
-        <w:t xml:space="preserve">.</w:t>
-      </w:r>
-      <w:r>
-        <w:rPr>
-          <w:rtl w:val="0"/>
-        </w:rPr>
-        <w:t xml:space="preserve">v</w:t>
-      </w:r>
-      <w:r>
-        <w:rPr>
-          <w:rtl w:val="1"/>
-        </w:rPr>
-        <w:t xml:space="preserve">: </w:t>
-      </w:r>
-      <w:r>
-        <w:rPr>
-          <w:rtl w:val="1"/>
-        </w:rPr>
-        <w:t xml:space="preserve">تست</w:t>
-      </w:r>
-      <w:r>
-        <w:rPr>
-          <w:rtl w:val="1"/>
-        </w:rPr>
-        <w:t xml:space="preserve"> </w:t>
-      </w:r>
-      <w:r>
-        <w:rPr>
-          <w:rtl w:val="1"/>
-        </w:rPr>
-        <w:t xml:space="preserve">واحد</w:t>
-      </w:r>
-      <w:r>
-        <w:rPr>
-          <w:rtl w:val="1"/>
-        </w:rPr>
-        <w:t xml:space="preserve"> </w:t>
-      </w:r>
-      <w:r>
-        <w:rPr>
-          <w:rtl w:val="1"/>
-        </w:rPr>
-        <w:t xml:space="preserve">محاسباتی</w:t>
-      </w:r>
-    </w:p>
-    <w:p>
-      <w:pPr>
-        <w:bidi w:val="1"/>
-        <w:rPr/>
-      </w:pPr>
-      <w:r>
-        <w:rPr>
-          <w:rtl w:val="0"/>
-        </w:rPr>
-        <w:t xml:space="preserve">CUTB</w:t>
-      </w:r>
-      <w:r>
-        <w:rPr>
-          <w:rtl w:val="0"/>
-        </w:rPr>
-        <w:t xml:space="preserve">.</w:t>
-      </w:r>
-      <w:r>
-        <w:rPr>
-          <w:rtl w:val="0"/>
-        </w:rPr>
-        <w:t xml:space="preserve">v</w:t>
-      </w:r>
-      <w:r>
-        <w:rPr>
-          <w:rtl w:val="1"/>
-        </w:rPr>
-        <w:t xml:space="preserve">: </w:t>
-      </w:r>
-      <w:r>
-        <w:rPr>
-          <w:rtl w:val="1"/>
-        </w:rPr>
-        <w:t xml:space="preserve">تست</w:t>
-      </w:r>
-      <w:r>
-        <w:rPr>
-          <w:rtl w:val="1"/>
-        </w:rPr>
-        <w:t xml:space="preserve"> </w:t>
-      </w:r>
-      <w:r>
-        <w:rPr>
-          <w:rtl w:val="1"/>
-        </w:rPr>
-        <w:t xml:space="preserve">واحد</w:t>
-      </w:r>
-      <w:r>
-        <w:rPr>
-          <w:rtl w:val="1"/>
-        </w:rPr>
-        <w:t xml:space="preserve"> </w:t>
-      </w:r>
-      <w:r>
-        <w:rPr>
-          <w:rtl w:val="1"/>
-        </w:rPr>
-        <w:t xml:space="preserve">کنترل</w:t>
-      </w:r>
-    </w:p>
-    <w:p>
-      <w:pPr>
-        <w:bidi w:val="1"/>
-        <w:rPr/>
-      </w:pPr>
-      <w:r>
-        <w:rPr>
-          <w:rtl w:val="0"/>
-        </w:rPr>
-        <w:t xml:space="preserve">DTB</w:t>
-      </w:r>
-      <w:r>
-        <w:rPr>
-          <w:rtl w:val="0"/>
-        </w:rPr>
-        <w:t xml:space="preserve">.</w:t>
-      </w:r>
-      <w:r>
-        <w:rPr>
-          <w:rtl w:val="0"/>
-        </w:rPr>
-        <w:t xml:space="preserve">v</w:t>
-      </w:r>
-      <w:r>
-        <w:rPr>
-          <w:rtl w:val="1"/>
-        </w:rPr>
-        <w:t xml:space="preserve">: </w:t>
-      </w:r>
-      <w:r>
-        <w:rPr>
-          <w:rtl w:val="1"/>
-        </w:rPr>
-        <w:t xml:space="preserve">تست</w:t>
-      </w:r>
-      <w:r>
-        <w:rPr>
-          <w:rtl w:val="1"/>
-        </w:rPr>
-        <w:t xml:space="preserve"> </w:t>
-      </w:r>
-      <w:r>
-        <w:rPr>
-          <w:rtl w:val="1"/>
-        </w:rPr>
-        <w:t xml:space="preserve">مسیر</w:t>
-      </w:r>
-      <w:r>
-        <w:rPr>
-          <w:rtl w:val="1"/>
-        </w:rPr>
-        <w:t xml:space="preserve"> </w:t>
-      </w:r>
-      <w:r>
-        <w:rPr>
-          <w:rtl w:val="1"/>
-        </w:rPr>
-        <w:t xml:space="preserve">داده</w:t>
-      </w:r>
-    </w:p>
-    <w:p>
-      <w:pPr>
-        <w:bidi w:val="1"/>
-        <w:rPr/>
-      </w:pPr>
-      <w:r>
-        <w:rPr>
-          <w:rtl w:val="0"/>
-        </w:rPr>
-        <w:t xml:space="preserve">RFTB</w:t>
-      </w:r>
-      <w:r>
-        <w:rPr>
-          <w:rtl w:val="0"/>
-        </w:rPr>
-        <w:t xml:space="preserve">.</w:t>
-      </w:r>
-      <w:r>
-        <w:rPr>
-          <w:rtl w:val="0"/>
-        </w:rPr>
-        <w:t xml:space="preserve">v</w:t>
-      </w:r>
-      <w:r>
-        <w:rPr>
-          <w:rtl w:val="1"/>
-        </w:rPr>
-        <w:t xml:space="preserve">: </w:t>
-      </w:r>
-      <w:r>
-        <w:rPr>
-          <w:rtl w:val="1"/>
-        </w:rPr>
-        <w:t xml:space="preserve">تست</w:t>
-      </w:r>
-      <w:r>
-        <w:rPr>
-          <w:rtl w:val="1"/>
-        </w:rPr>
-        <w:t xml:space="preserve"> </w:t>
-      </w:r>
-      <w:r>
-        <w:rPr>
-          <w:rtl w:val="1"/>
-        </w:rPr>
-        <w:t xml:space="preserve">فایل</w:t>
-      </w:r>
-      <w:r>
-        <w:rPr>
-          <w:rtl w:val="1"/>
-        </w:rPr>
-        <w:t xml:space="preserve"> </w:t>
-      </w:r>
-      <w:r>
-        <w:rPr>
-          <w:rtl w:val="1"/>
-        </w:rPr>
-        <w:t xml:space="preserve">رجیستر</w:t>
-      </w:r>
-    </w:p>
-    <w:p>
-      <w:pPr>
-        <w:bidi w:val="1"/>
-        <w:rPr/>
-      </w:pPr>
-      <w:r>
-        <w:rPr>
-          <w:rtl w:val="0"/>
-        </w:rPr>
-        <w:t xml:space="preserve">MTB</w:t>
-      </w:r>
-      <w:r>
-        <w:rPr>
-          <w:rtl w:val="0"/>
-        </w:rPr>
-        <w:t xml:space="preserve">.</w:t>
-      </w:r>
-      <w:r>
-        <w:rPr>
-          <w:rtl w:val="0"/>
-        </w:rPr>
-        <w:t xml:space="preserve">v</w:t>
-      </w:r>
-      <w:r>
-        <w:rPr>
-          <w:rtl w:val="1"/>
-        </w:rPr>
-        <w:t xml:space="preserve">: </w:t>
-      </w:r>
-      <w:r>
-        <w:rPr>
-          <w:rtl w:val="1"/>
-        </w:rPr>
-        <w:t xml:space="preserve">تست</w:t>
-      </w:r>
-      <w:r>
-        <w:rPr>
-          <w:rtl w:val="1"/>
-        </w:rPr>
-        <w:t xml:space="preserve"> </w:t>
-      </w:r>
-      <w:r>
-        <w:rPr>
-          <w:rtl w:val="1"/>
-        </w:rPr>
-        <w:t xml:space="preserve">حافظه</w:t>
-      </w:r>
-    </w:p>
-    <w:p>
-      <w:pPr>
-        <w:pStyle w:val="Heading1"/>
-        <w:bidi w:val="1"/>
-        <w:rPr/>
-      </w:pPr>
-      <w:bookmarkStart w:colFirst="0" w:colLast="0" w:name="_v0mlaxapqes1" w:id="21"/>
-      <w:bookmarkEnd w:id="21"/>
-      <w:r>
-        <w:rPr>
-          <w:rtl w:val="1"/>
-        </w:rPr>
-        <w:t xml:space="preserve">نکات</w:t>
-      </w:r>
-      <w:r>
-        <w:rPr>
-          <w:rtl w:val="1"/>
-        </w:rPr>
-        <w:t xml:space="preserve"> </w:t>
-      </w:r>
-      <w:r>
-        <w:rPr>
-          <w:rtl w:val="1"/>
-        </w:rPr>
-        <w:t xml:space="preserve">برجسته</w:t>
-      </w:r>
-    </w:p>
-    <w:p>
-      <w:pPr>
-        <w:bidi w:val="1"/>
-        <w:rPr/>
-      </w:pPr>
-      <w:r>
-        <w:rPr>
-          <w:rtl w:val="1"/>
-        </w:rPr>
-        <w:t xml:space="preserve">پیاده</w:t>
-      </w:r>
-      <w:r>
-        <w:rPr>
-          <w:rtl w:val="1"/>
-        </w:rPr>
-        <w:t xml:space="preserve">‌</w:t>
-      </w:r>
-      <w:r>
-        <w:rPr>
-          <w:rtl w:val="1"/>
-        </w:rPr>
-        <w:t xml:space="preserve">سازی</w:t>
-      </w:r>
-      <w:r>
-        <w:rPr>
-          <w:rtl w:val="1"/>
-        </w:rPr>
-        <w:t xml:space="preserve"> </w:t>
-      </w:r>
-      <w:r>
-        <w:rPr>
-          <w:rtl w:val="1"/>
-        </w:rPr>
-        <w:t xml:space="preserve">کامل</w:t>
-      </w:r>
-      <w:r>
-        <w:rPr>
-          <w:rtl w:val="1"/>
-        </w:rPr>
-        <w:t xml:space="preserve"> </w:t>
-      </w:r>
-      <w:r>
-        <w:rPr>
-          <w:rtl w:val="1"/>
-        </w:rPr>
-        <w:t xml:space="preserve">چرخه</w:t>
-      </w:r>
-      <w:r>
-        <w:rPr>
-          <w:rtl w:val="1"/>
-        </w:rPr>
-        <w:t xml:space="preserve"> </w:t>
-      </w:r>
-      <w:r>
-        <w:rPr>
-          <w:rtl w:val="1"/>
-        </w:rPr>
-        <w:t xml:space="preserve">دستورالعمل</w:t>
-      </w:r>
-      <w:r>
-        <w:rPr>
-          <w:rtl w:val="1"/>
-        </w:rPr>
-        <w:t xml:space="preserve"> ۵ </w:t>
-      </w:r>
-      <w:r>
-        <w:rPr>
-          <w:rtl w:val="1"/>
-        </w:rPr>
-        <w:t xml:space="preserve">مرحله</w:t>
-      </w:r>
-      <w:r>
-        <w:rPr>
-          <w:rtl w:val="1"/>
-        </w:rPr>
-        <w:t xml:space="preserve">‌</w:t>
-      </w:r>
-      <w:r>
-        <w:rPr>
-          <w:rtl w:val="1"/>
-        </w:rPr>
-        <w:t xml:space="preserve">ای</w:t>
-      </w:r>
-    </w:p>
-    <w:p>
-      <w:pPr>
-        <w:bidi w:val="1"/>
-        <w:rPr/>
-      </w:pPr>
-      <w:r>
-        <w:rPr>
-          <w:rtl w:val="1"/>
-        </w:rPr>
-        <w:t xml:space="preserve">استفاده</w:t>
-      </w:r>
-      <w:r>
-        <w:rPr>
-          <w:rtl w:val="1"/>
-        </w:rPr>
-        <w:t xml:space="preserve"> </w:t>
-      </w:r>
-      <w:r>
-        <w:rPr>
-          <w:rtl w:val="1"/>
-        </w:rPr>
-        <w:t xml:space="preserve">از</w:t>
-      </w:r>
-      <w:r>
-        <w:rPr>
-          <w:rtl w:val="1"/>
-        </w:rPr>
-        <w:t xml:space="preserve"> </w:t>
-      </w:r>
-      <w:r>
-        <w:rPr>
-          <w:rtl w:val="1"/>
-        </w:rPr>
-        <w:t xml:space="preserve">الگوریتم</w:t>
-      </w:r>
-      <w:r>
-        <w:rPr>
-          <w:rtl w:val="1"/>
-        </w:rPr>
-        <w:t xml:space="preserve">‌</w:t>
-      </w:r>
-      <w:r>
-        <w:rPr>
-          <w:rtl w:val="1"/>
-        </w:rPr>
-        <w:t xml:space="preserve">های</w:t>
-      </w:r>
-      <w:r>
-        <w:rPr>
-          <w:rtl w:val="1"/>
-        </w:rPr>
-        <w:t xml:space="preserve"> </w:t>
-      </w:r>
-      <w:r>
-        <w:rPr>
-          <w:rtl w:val="1"/>
-        </w:rPr>
-        <w:t xml:space="preserve">بهینه</w:t>
-      </w:r>
-      <w:r>
-        <w:rPr>
-          <w:rtl w:val="1"/>
-        </w:rPr>
-        <w:t xml:space="preserve"> </w:t>
-      </w:r>
-      <w:r>
-        <w:rPr>
-          <w:rtl w:val="1"/>
-        </w:rPr>
-        <w:t xml:space="preserve">برای</w:t>
-      </w:r>
-      <w:r>
-        <w:rPr>
-          <w:rtl w:val="1"/>
-        </w:rPr>
-        <w:t xml:space="preserve"> </w:t>
-      </w:r>
-      <w:r>
-        <w:rPr>
-          <w:rtl w:val="1"/>
-        </w:rPr>
-        <w:t xml:space="preserve">عملیات</w:t>
-      </w:r>
-      <w:r>
-        <w:rPr>
-          <w:rtl w:val="1"/>
-        </w:rPr>
-        <w:t xml:space="preserve"> </w:t>
-      </w:r>
-      <w:r>
-        <w:rPr>
-          <w:rtl w:val="1"/>
-        </w:rPr>
-        <w:t xml:space="preserve">محاسباتی</w:t>
-      </w:r>
-    </w:p>
-    <w:p>
-      <w:pPr>
-        <w:bidi w:val="1"/>
-        <w:rPr/>
-      </w:pPr>
-      <w:r>
-        <w:rPr>
-          <w:rtl w:val="1"/>
-        </w:rPr>
-        <w:t xml:space="preserve">سیستم</w:t>
-      </w:r>
-      <w:r>
-        <w:rPr>
-          <w:rtl w:val="1"/>
-        </w:rPr>
-        <w:t xml:space="preserve"> </w:t>
-      </w:r>
-      <w:r>
-        <w:rPr>
-          <w:rtl w:val="1"/>
-        </w:rPr>
-        <w:t xml:space="preserve">تست</w:t>
-      </w:r>
-      <w:r>
-        <w:rPr>
-          <w:rtl w:val="1"/>
-        </w:rPr>
-        <w:t xml:space="preserve"> </w:t>
-      </w:r>
-      <w:r>
-        <w:rPr>
-          <w:rtl w:val="1"/>
-        </w:rPr>
-        <w:t xml:space="preserve">جامع</w:t>
-      </w:r>
-      <w:r>
-        <w:rPr>
-          <w:rtl w:val="1"/>
-        </w:rPr>
-        <w:t xml:space="preserve"> </w:t>
-      </w:r>
-      <w:r>
-        <w:rPr>
-          <w:rtl w:val="1"/>
-        </w:rPr>
-        <w:t xml:space="preserve">و</w:t>
-      </w:r>
-      <w:r>
-        <w:rPr>
-          <w:rtl w:val="1"/>
-        </w:rPr>
-        <w:t xml:space="preserve"> </w:t>
-      </w:r>
-      <w:r>
-        <w:rPr>
-          <w:rtl w:val="1"/>
-        </w:rPr>
-        <w:t xml:space="preserve">خودکار</w:t>
-      </w:r>
-    </w:p>
-    <w:p>
-      <w:pPr>
-        <w:bidi w:val="1"/>
-        <w:rPr/>
-      </w:pPr>
-      <w:r>
-        <w:rPr>
-          <w:rtl w:val="1"/>
-        </w:rPr>
-        <w:t xml:space="preserve">قابلیت</w:t>
-      </w:r>
-      <w:r>
-        <w:rPr>
-          <w:rtl w:val="1"/>
-        </w:rPr>
-        <w:t xml:space="preserve"> </w:t>
-      </w:r>
-      <w:r>
-        <w:rPr>
-          <w:rtl w:val="1"/>
-        </w:rPr>
-        <w:t xml:space="preserve">سنتز</w:t>
-      </w:r>
-      <w:r>
-        <w:rPr>
-          <w:rtl w:val="1"/>
-        </w:rPr>
-        <w:t xml:space="preserve"> </w:t>
-      </w:r>
-      <w:r>
-        <w:rPr>
-          <w:rtl w:val="1"/>
-        </w:rPr>
-        <w:t xml:space="preserve">کامل</w:t>
-      </w:r>
-      <w:r>
-        <w:rPr>
-          <w:rtl w:val="1"/>
-        </w:rPr>
-        <w:t xml:space="preserve"> </w:t>
-      </w:r>
-      <w:r>
-        <w:rPr>
-          <w:rtl w:val="1"/>
-        </w:rPr>
-        <w:t xml:space="preserve">با</w:t>
-      </w:r>
-      <w:r>
-        <w:rPr>
-          <w:rtl w:val="1"/>
-        </w:rPr>
-        <w:t xml:space="preserve"> </w:t>
-      </w:r>
-      <w:r>
-        <w:rPr>
-          <w:rtl w:val="1"/>
-        </w:rPr>
-        <w:t xml:space="preserve">ابزارهای</w:t>
-      </w:r>
-      <w:r>
-        <w:rPr>
-          <w:rtl w:val="1"/>
-        </w:rPr>
-        <w:t xml:space="preserve"> </w:t>
-      </w:r>
-      <w:r>
-        <w:rPr>
-          <w:rtl w:val="1"/>
-        </w:rPr>
-        <w:t xml:space="preserve">استاندارد</w:t>
-      </w:r>
-    </w:p>
-    <w:p>
-      <w:pPr>
-        <w:bidi w:val="1"/>
-        <w:rPr/>
-      </w:pPr>
-      <w:r>
-        <w:rPr>
-          <w:rtl w:val="0"/>
-        </w:rPr>
-      </w:r>
-    </w:p>
-    <w:p>
-      <w:pPr>
-        <w:pStyle w:val="Heading1"/>
-        <w:bidi w:val="1"/>
-        <w:rPr/>
-      </w:pPr>
-      <w:bookmarkStart w:colFirst="0" w:colLast="0" w:name="_6k90cggetjq5" w:id="22"/>
-      <w:bookmarkEnd w:id="22"/>
-      <w:r>
-        <w:rPr>
-          <w:rtl w:val="1"/>
-        </w:rPr>
-        <w:t xml:space="preserve">فایل</w:t>
-      </w:r>
-      <w:r>
-        <w:rPr>
-          <w:rtl w:val="1"/>
-        </w:rPr>
-        <w:t xml:space="preserve">‌</w:t>
-      </w:r>
-      <w:r>
-        <w:rPr>
-          <w:rtl w:val="1"/>
-        </w:rPr>
-        <w:t xml:space="preserve">های</w:t>
-      </w:r>
-      <w:r>
-        <w:rPr>
-          <w:rtl w:val="1"/>
-        </w:rPr>
-        <w:t xml:space="preserve"> </w:t>
-      </w:r>
-      <w:r>
-        <w:rPr>
-          <w:rtl w:val="1"/>
-        </w:rPr>
-        <w:t xml:space="preserve">پروژه</w:t>
-      </w:r>
-    </w:p>
-    <w:p>
-      <w:pPr>
-        <w:pStyle w:val="Heading2"/>
-        <w:bidi w:val="1"/>
-        <w:rPr/>
-      </w:pPr>
-      <w:bookmarkStart w:colFirst="0" w:colLast="0" w:name="_3e23dtcm9nie" w:id="23"/>
-      <w:bookmarkEnd w:id="23"/>
-      <w:r>
-        <w:rPr>
-          <w:rtl w:val="1"/>
-        </w:rPr>
-        <w:t xml:space="preserve">فایل</w:t>
-      </w:r>
-      <w:r>
-        <w:rPr>
-          <w:rtl w:val="1"/>
-        </w:rPr>
-        <w:t xml:space="preserve">‌</w:t>
-      </w:r>
-      <w:r>
-        <w:rPr>
-          <w:rtl w:val="1"/>
-        </w:rPr>
-        <w:t xml:space="preserve">های</w:t>
-      </w:r>
-      <w:r>
-        <w:rPr>
-          <w:rtl w:val="1"/>
-        </w:rPr>
-        <w:t xml:space="preserve"> </w:t>
-      </w:r>
-      <w:r>
-        <w:rPr>
-          <w:rtl w:val="1"/>
-        </w:rPr>
-        <w:t xml:space="preserve">اصلی</w:t>
-      </w:r>
-      <w:r>
-        <w:rPr>
-          <w:rtl w:val="1"/>
-        </w:rPr>
-        <w:t xml:space="preserve">:</w:t>
-      </w:r>
-    </w:p>
-    <w:p>
-      <w:pPr>
-        <w:bidi w:val="1"/>
-        <w:rPr/>
-      </w:pPr>
-      <w:r>
-        <w:rPr>
-          <w:rtl w:val="0"/>
-        </w:rPr>
-      </w:r>
-    </w:p>
-    <w:p>
-      <w:pPr>
-        <w:bidi w:val="1"/>
-        <w:rPr/>
-      </w:pPr>
-      <w:r>
-        <w:rPr>
-          <w:rtl w:val="0"/>
-        </w:rPr>
-        <w:t xml:space="preserve">Datapath</w:t>
-      </w:r>
-      <w:r>
-        <w:rPr>
-          <w:rtl w:val="0"/>
-        </w:rPr>
-        <w:t xml:space="preserve">/</w:t>
-      </w:r>
-      <w:r>
-        <w:rPr>
-          <w:rtl w:val="0"/>
-        </w:rPr>
-        <w:t xml:space="preserve">D</w:t>
-      </w:r>
-      <w:r>
-        <w:rPr>
-          <w:rtl w:val="0"/>
-        </w:rPr>
-        <w:t xml:space="preserve">.</w:t>
-      </w:r>
-      <w:r>
-        <w:rPr>
-          <w:rtl w:val="0"/>
-        </w:rPr>
-        <w:t xml:space="preserve">v</w:t>
-      </w:r>
-      <w:r>
-        <w:rPr>
-          <w:rtl w:val="1"/>
-        </w:rPr>
-        <w:t xml:space="preserve">: </w:t>
-      </w:r>
-      <w:r>
-        <w:rPr>
-          <w:rtl w:val="1"/>
-        </w:rPr>
-        <w:t xml:space="preserve">مسیر</w:t>
-      </w:r>
-      <w:r>
-        <w:rPr>
-          <w:rtl w:val="1"/>
-        </w:rPr>
-        <w:t xml:space="preserve"> </w:t>
-      </w:r>
-      <w:r>
-        <w:rPr>
-          <w:rtl w:val="1"/>
-        </w:rPr>
-        <w:t xml:space="preserve">داده</w:t>
-      </w:r>
-      <w:r>
-        <w:rPr>
-          <w:rtl w:val="1"/>
-        </w:rPr>
-        <w:t xml:space="preserve"> </w:t>
-      </w:r>
-      <w:r>
-        <w:rPr>
-          <w:rtl w:val="1"/>
-        </w:rPr>
-        <w:t xml:space="preserve">اصلی</w:t>
-      </w:r>
-    </w:p>
-    <w:p>
-      <w:pPr>
-        <w:bidi w:val="1"/>
-        <w:rPr/>
-      </w:pPr>
-      <w:r>
-        <w:rPr>
-          <w:rtl w:val="0"/>
-        </w:rPr>
-        <w:t xml:space="preserve">Control</w:t>
-      </w:r>
-      <w:r>
-        <w:rPr>
-          <w:rtl w:val="0"/>
-        </w:rPr>
-        <w:t xml:space="preserve">.</w:t>
-      </w:r>
-      <w:r>
-        <w:rPr>
-          <w:rtl w:val="0"/>
-        </w:rPr>
-        <w:t xml:space="preserve">Unit</w:t>
-      </w:r>
-      <w:r>
-        <w:rPr>
-          <w:rtl w:val="0"/>
-        </w:rPr>
-        <w:t xml:space="preserve">/</w:t>
-      </w:r>
-      <w:r>
-        <w:rPr>
-          <w:rtl w:val="0"/>
-        </w:rPr>
-        <w:t xml:space="preserve">CU</w:t>
-      </w:r>
-      <w:r>
-        <w:rPr>
-          <w:rtl w:val="0"/>
-        </w:rPr>
-        <w:t xml:space="preserve">.</w:t>
-      </w:r>
-      <w:r>
-        <w:rPr>
-          <w:rtl w:val="0"/>
-        </w:rPr>
-        <w:t xml:space="preserve">v</w:t>
-      </w:r>
-      <w:r>
-        <w:rPr>
-          <w:rtl w:val="1"/>
-        </w:rPr>
-        <w:t xml:space="preserve">: </w:t>
-      </w:r>
-      <w:r>
-        <w:rPr>
-          <w:rtl w:val="1"/>
-        </w:rPr>
-        <w:t xml:space="preserve">واحد</w:t>
-      </w:r>
-      <w:r>
-        <w:rPr>
-          <w:rtl w:val="1"/>
-        </w:rPr>
-        <w:t xml:space="preserve"> </w:t>
-      </w:r>
-      <w:r>
-        <w:rPr>
-          <w:rtl w:val="1"/>
-        </w:rPr>
-        <w:t xml:space="preserve">کنترل</w:t>
-      </w:r>
-    </w:p>
-    <w:p>
-      <w:pPr>
-        <w:bidi w:val="1"/>
-        <w:rPr/>
-      </w:pPr>
-      <w:r>
-        <w:rPr>
-          <w:rtl w:val="0"/>
-        </w:rPr>
-        <w:t xml:space="preserve">Arithmetic</w:t>
-      </w:r>
-      <w:r>
-        <w:rPr>
-          <w:rtl w:val="0"/>
-        </w:rPr>
-        <w:t xml:space="preserve">.</w:t>
-      </w:r>
-      <w:r>
-        <w:rPr>
-          <w:rtl w:val="0"/>
-        </w:rPr>
-        <w:t xml:space="preserve">and</w:t>
-      </w:r>
-      <w:r>
-        <w:rPr>
-          <w:rtl w:val="0"/>
-        </w:rPr>
-        <w:t xml:space="preserve">.</w:t>
-      </w:r>
-      <w:r>
-        <w:rPr>
-          <w:rtl w:val="0"/>
-        </w:rPr>
-        <w:t xml:space="preserve">Logical</w:t>
-      </w:r>
-      <w:r>
-        <w:rPr>
-          <w:rtl w:val="0"/>
-        </w:rPr>
-        <w:t xml:space="preserve">.</w:t>
-      </w:r>
-      <w:r>
-        <w:rPr>
-          <w:rtl w:val="0"/>
-        </w:rPr>
-        <w:t xml:space="preserve">Unit</w:t>
-      </w:r>
-      <w:r>
-        <w:rPr>
-          <w:rtl w:val="0"/>
-        </w:rPr>
-        <w:t xml:space="preserve">/</w:t>
-      </w:r>
-      <w:r>
-        <w:rPr>
-          <w:rtl w:val="0"/>
-        </w:rPr>
-        <w:t xml:space="preserve">ALU</w:t>
-      </w:r>
-      <w:r>
-        <w:rPr>
-          <w:rtl w:val="0"/>
-        </w:rPr>
-        <w:t xml:space="preserve">.</w:t>
-      </w:r>
-      <w:r>
-        <w:rPr>
-          <w:rtl w:val="0"/>
-        </w:rPr>
-        <w:t xml:space="preserve">v</w:t>
-      </w:r>
-      <w:r>
-        <w:rPr>
-          <w:rtl w:val="1"/>
-        </w:rPr>
-        <w:t xml:space="preserve">: </w:t>
-      </w:r>
-      <w:r>
-        <w:rPr>
-          <w:rtl w:val="1"/>
-        </w:rPr>
-        <w:t xml:space="preserve">واحد</w:t>
-      </w:r>
-      <w:r>
-        <w:rPr>
-          <w:rtl w:val="1"/>
-        </w:rPr>
-        <w:t xml:space="preserve"> </w:t>
-      </w:r>
-      <w:r>
-        <w:rPr>
-          <w:rtl w:val="1"/>
-        </w:rPr>
-        <w:t xml:space="preserve">محاسباتی</w:t>
-      </w:r>
-    </w:p>
-    <w:p>
-      <w:pPr>
-        <w:bidi w:val="1"/>
-        <w:rPr/>
-      </w:pPr>
-      <w:r>
-        <w:rPr>
-          <w:rtl w:val="0"/>
-        </w:rPr>
-        <w:t xml:space="preserve">Register</w:t>
-      </w:r>
-      <w:r>
-        <w:rPr>
-          <w:rtl w:val="0"/>
-        </w:rPr>
-        <w:t xml:space="preserve">/</w:t>
-      </w:r>
-      <w:r>
-        <w:rPr>
-          <w:rtl w:val="0"/>
-        </w:rPr>
-        <w:t xml:space="preserve">RF</w:t>
-      </w:r>
-      <w:r>
-        <w:rPr>
-          <w:rtl w:val="0"/>
-        </w:rPr>
-        <w:t xml:space="preserve">.</w:t>
-      </w:r>
-      <w:r>
-        <w:rPr>
-          <w:rtl w:val="0"/>
-        </w:rPr>
-        <w:t xml:space="preserve">v</w:t>
-      </w:r>
-      <w:r>
-        <w:rPr>
-          <w:rtl w:val="1"/>
-        </w:rPr>
-        <w:t xml:space="preserve">: </w:t>
-      </w:r>
-      <w:r>
-        <w:rPr>
-          <w:rtl w:val="1"/>
-        </w:rPr>
-        <w:t xml:space="preserve">فایل</w:t>
-      </w:r>
-      <w:r>
-        <w:rPr>
-          <w:rtl w:val="1"/>
-        </w:rPr>
-        <w:t xml:space="preserve"> </w:t>
-      </w:r>
-      <w:r>
-        <w:rPr>
-          <w:rtl w:val="1"/>
-        </w:rPr>
-        <w:t xml:space="preserve">رجیستر</w:t>
-      </w:r>
-    </w:p>
-    <w:p>
-      <w:pPr>
-        <w:bidi w:val="1"/>
-        <w:rPr/>
-      </w:pPr>
-      <w:r>
-        <w:rPr>
-          <w:rtl w:val="0"/>
-        </w:rPr>
-        <w:t xml:space="preserve">Memory</w:t>
-      </w:r>
-      <w:r>
-        <w:rPr>
-          <w:rtl w:val="0"/>
-        </w:rPr>
-        <w:t xml:space="preserve">/</w:t>
-      </w:r>
-      <w:r>
-        <w:rPr>
-          <w:rtl w:val="0"/>
-        </w:rPr>
-        <w:t xml:space="preserve">M</w:t>
-      </w:r>
-      <w:r>
-        <w:rPr>
-          <w:rtl w:val="0"/>
-        </w:rPr>
-        <w:t xml:space="preserve">.</w:t>
-      </w:r>
-      <w:r>
-        <w:rPr>
-          <w:rtl w:val="0"/>
-        </w:rPr>
-        <w:t xml:space="preserve">v</w:t>
-      </w:r>
-      <w:r>
-        <w:rPr>
-          <w:rtl w:val="1"/>
-        </w:rPr>
-        <w:t xml:space="preserve">: </w:t>
-      </w:r>
-      <w:r>
-        <w:rPr>
-          <w:rtl w:val="1"/>
-        </w:rPr>
-        <w:t xml:space="preserve">حافظه</w:t>
-      </w:r>
-    </w:p>
-    <w:p>
-      <w:pPr>
-        <w:bidi w:val="1"/>
-        <w:rPr/>
-      </w:pPr>
-      <w:r>
-        <w:rPr>
-          <w:rtl w:val="0"/>
-        </w:rPr>
-      </w:r>
-    </w:p>
-    <w:p>
-      <w:pPr>
-        <w:pStyle w:val="Heading2"/>
-        <w:bidi w:val="1"/>
-        <w:rPr/>
-      </w:pPr>
-      <w:bookmarkStart w:colFirst="0" w:colLast="0" w:name="_dkn2abqq3qvm" w:id="24"/>
-      <w:bookmarkEnd w:id="24"/>
-      <w:r>
-        <w:rPr>
-          <w:rtl w:val="1"/>
-        </w:rPr>
-        <w:t xml:space="preserve">فایل</w:t>
-      </w:r>
-      <w:r>
-        <w:rPr>
-          <w:rtl w:val="1"/>
-        </w:rPr>
-        <w:t xml:space="preserve">‌</w:t>
-      </w:r>
-      <w:r>
-        <w:rPr>
-          <w:rtl w:val="1"/>
-        </w:rPr>
-        <w:t xml:space="preserve">های</w:t>
-      </w:r>
-      <w:r>
-        <w:rPr>
-          <w:rtl w:val="1"/>
-        </w:rPr>
-        <w:t xml:space="preserve"> </w:t>
-      </w:r>
-      <w:r>
-        <w:rPr>
-          <w:rtl w:val="1"/>
-        </w:rPr>
-        <w:t xml:space="preserve">محاسباتی</w:t>
-      </w:r>
-      <w:r>
-        <w:rPr>
-          <w:rtl w:val="1"/>
-        </w:rPr>
-        <w:t xml:space="preserve">:</w:t>
-      </w:r>
-    </w:p>
-    <w:p>
-      <w:pPr>
-        <w:bidi w:val="1"/>
-        <w:rPr/>
-      </w:pPr>
-      <w:r>
-        <w:rPr>
-          <w:rtl w:val="0"/>
-        </w:rPr>
-        <w:t xml:space="preserve">Summation</w:t>
-      </w:r>
-      <w:r>
-        <w:rPr>
-          <w:rtl w:val="0"/>
-        </w:rPr>
-        <w:t xml:space="preserve">/</w:t>
-      </w:r>
-      <w:r>
-        <w:rPr>
-          <w:rtl w:val="0"/>
-        </w:rPr>
-        <w:t xml:space="preserve">CSA</w:t>
-      </w:r>
-      <w:r>
-        <w:rPr>
-          <w:rtl w:val="0"/>
-        </w:rPr>
-        <w:t xml:space="preserve">.</w:t>
-      </w:r>
-      <w:r>
-        <w:rPr>
-          <w:rtl w:val="0"/>
-        </w:rPr>
-        <w:t xml:space="preserve">v</w:t>
-      </w:r>
-      <w:r>
-        <w:rPr>
-          <w:rtl w:val="1"/>
-        </w:rPr>
-        <w:t xml:space="preserve">: </w:t>
-      </w:r>
-      <w:r>
-        <w:rPr>
-          <w:rtl w:val="1"/>
-        </w:rPr>
-        <w:t xml:space="preserve">جمع</w:t>
-      </w:r>
-      <w:r>
-        <w:rPr>
-          <w:rtl w:val="1"/>
-        </w:rPr>
-        <w:t xml:space="preserve">‌</w:t>
-      </w:r>
-      <w:r>
-        <w:rPr>
-          <w:rtl w:val="1"/>
-        </w:rPr>
-        <w:t xml:space="preserve">کننده</w:t>
-      </w:r>
-      <w:r>
-        <w:rPr>
-          <w:rtl w:val="1"/>
-        </w:rPr>
-        <w:t xml:space="preserve"> </w:t>
-      </w:r>
-      <w:r>
-        <w:rPr>
-          <w:rtl w:val="0"/>
-        </w:rPr>
-        <w:t xml:space="preserve">CSA</w:t>
-      </w:r>
-    </w:p>
-    <w:p>
-      <w:pPr>
-        <w:bidi w:val="1"/>
-        <w:rPr/>
-      </w:pPr>
-      <w:r>
-        <w:rPr>
-          <w:rtl w:val="0"/>
-        </w:rPr>
-        <w:t xml:space="preserve">Multiply</w:t>
-      </w:r>
-      <w:r>
-        <w:rPr>
-          <w:rtl w:val="0"/>
-        </w:rPr>
-        <w:t xml:space="preserve">/</w:t>
-      </w:r>
-      <w:r>
-        <w:rPr>
-          <w:rtl w:val="0"/>
-        </w:rPr>
-        <w:t xml:space="preserve">K</w:t>
-      </w:r>
-      <w:r>
-        <w:rPr>
-          <w:rtl w:val="0"/>
-        </w:rPr>
-        <w:t xml:space="preserve">.</w:t>
-      </w:r>
-      <w:r>
-        <w:rPr>
-          <w:rtl w:val="0"/>
-        </w:rPr>
-        <w:t xml:space="preserve">v</w:t>
-      </w:r>
-      <w:r>
-        <w:rPr>
-          <w:rtl w:val="1"/>
-        </w:rPr>
-        <w:t xml:space="preserve">: </w:t>
-      </w:r>
-      <w:r>
-        <w:rPr>
-          <w:rtl w:val="1"/>
-        </w:rPr>
-        <w:t xml:space="preserve">ضرب</w:t>
-      </w:r>
-      <w:r>
-        <w:rPr>
-          <w:rtl w:val="1"/>
-        </w:rPr>
-        <w:t xml:space="preserve">‌</w:t>
-      </w:r>
-      <w:r>
-        <w:rPr>
-          <w:rtl w:val="1"/>
-        </w:rPr>
-        <w:t xml:space="preserve">کننده</w:t>
-      </w:r>
-      <w:r>
-        <w:rPr>
-          <w:rtl w:val="1"/>
-        </w:rPr>
-        <w:t xml:space="preserve"> </w:t>
-      </w:r>
-      <w:r>
-        <w:rPr>
-          <w:rtl w:val="0"/>
-        </w:rPr>
-        <w:t xml:space="preserve">Karatsuba</w:t>
-      </w:r>
-    </w:p>
-    <w:p>
-      <w:pPr>
-        <w:bidi w:val="1"/>
-        <w:rPr/>
-      </w:pPr>
-      <w:r>
-        <w:rPr>
-          <w:rtl w:val="0"/>
-        </w:rPr>
-        <w:t xml:space="preserve">Division</w:t>
-      </w:r>
-      <w:r>
-        <w:rPr>
-          <w:rtl w:val="0"/>
-        </w:rPr>
-        <w:t xml:space="preserve">/</w:t>
-      </w:r>
-      <w:r>
-        <w:rPr>
-          <w:rtl w:val="0"/>
-        </w:rPr>
-        <w:t xml:space="preserve">RD</w:t>
-      </w:r>
-      <w:r>
-        <w:rPr>
-          <w:rtl w:val="0"/>
-        </w:rPr>
-        <w:t xml:space="preserve">.</w:t>
-      </w:r>
-      <w:r>
-        <w:rPr>
-          <w:rtl w:val="0"/>
-        </w:rPr>
-        <w:t xml:space="preserve">v</w:t>
-      </w:r>
-      <w:r>
-        <w:rPr>
-          <w:rtl w:val="1"/>
-        </w:rPr>
-        <w:t xml:space="preserve">: </w:t>
-      </w:r>
-      <w:r>
-        <w:rPr>
-          <w:rtl w:val="1"/>
-        </w:rPr>
-        <w:t xml:space="preserve">تقسیم</w:t>
-      </w:r>
-      <w:r>
-        <w:rPr>
-          <w:rtl w:val="1"/>
-        </w:rPr>
-        <w:t xml:space="preserve">‌</w:t>
-      </w:r>
-      <w:r>
-        <w:rPr>
-          <w:rtl w:val="1"/>
-        </w:rPr>
-        <w:t xml:space="preserve">کننده</w:t>
-      </w:r>
-    </w:p>
-    <w:p>
-      <w:pPr>
-        <w:pStyle w:val="Heading2"/>
-        <w:bidi w:val="1"/>
-        <w:rPr/>
-      </w:pPr>
-      <w:bookmarkStart w:colFirst="0" w:colLast="0" w:name="_z9jf2jc71fik" w:id="25"/>
-      <w:bookmarkEnd w:id="25"/>
-      <w:r>
-        <w:rPr>
-          <w:rtl w:val="1"/>
-        </w:rPr>
-        <w:t xml:space="preserve">اسکریپت</w:t>
-      </w:r>
-      <w:r>
-        <w:rPr>
-          <w:rtl w:val="1"/>
-        </w:rPr>
-        <w:t xml:space="preserve">‌</w:t>
-      </w:r>
-      <w:r>
-        <w:rPr>
-          <w:rtl w:val="1"/>
-        </w:rPr>
-        <w:t xml:space="preserve">های</w:t>
-      </w:r>
-      <w:r>
-        <w:rPr>
-          <w:rtl w:val="1"/>
-        </w:rPr>
-        <w:t xml:space="preserve"> </w:t>
-      </w:r>
-      <w:r>
-        <w:rPr>
-          <w:rtl w:val="1"/>
-        </w:rPr>
-        <w:t xml:space="preserve">اجرایی</w:t>
-      </w:r>
-      <w:r>
-        <w:rPr>
-          <w:rtl w:val="1"/>
-        </w:rPr>
-        <w:t xml:space="preserve">:</w:t>
-      </w:r>
-    </w:p>
-    <w:p>
-      <w:pPr>
-        <w:bidi w:val="1"/>
-        <w:rPr/>
-      </w:pPr>
-      <w:r>
-        <w:rPr>
-          <w:rtl w:val="0"/>
-        </w:rPr>
-        <w:t xml:space="preserve">run</w:t>
-      </w:r>
-      <w:r>
-        <w:rPr>
-          <w:rtl w:val="0"/>
-        </w:rPr>
-        <w:t xml:space="preserve">.</w:t>
-      </w:r>
-      <w:r>
-        <w:rPr>
-          <w:rtl w:val="0"/>
-        </w:rPr>
-        <w:t xml:space="preserve">sh</w:t>
-      </w:r>
-      <w:r>
-        <w:rPr>
-          <w:rtl w:val="1"/>
-        </w:rPr>
-        <w:t xml:space="preserve">: </w:t>
-      </w:r>
-      <w:r>
-        <w:rPr>
-          <w:rtl w:val="1"/>
-        </w:rPr>
-        <w:t xml:space="preserve">اسکریپت</w:t>
-      </w:r>
-      <w:r>
-        <w:rPr>
-          <w:rtl w:val="1"/>
-        </w:rPr>
-        <w:t xml:space="preserve"> </w:t>
-      </w:r>
-      <w:r>
-        <w:rPr>
-          <w:rtl w:val="1"/>
-        </w:rPr>
-        <w:t xml:space="preserve">اصلی</w:t>
-      </w:r>
-      <w:r>
-        <w:rPr>
-          <w:rtl w:val="1"/>
-        </w:rPr>
-        <w:t xml:space="preserve"> </w:t>
-      </w:r>
-      <w:r>
-        <w:rPr>
-          <w:rtl w:val="1"/>
-        </w:rPr>
-        <w:t xml:space="preserve">اجرا</w:t>
-      </w:r>
-    </w:p>
-    <w:p>
-      <w:pPr>
-        <w:bidi w:val="1"/>
-        <w:rPr/>
-      </w:pPr>
-      <w:r>
-        <w:rPr>
-          <w:rtl w:val="0"/>
-        </w:rPr>
-        <w:t xml:space="preserve">SD</w:t>
-      </w:r>
-      <w:r>
-        <w:rPr>
-          <w:rtl w:val="0"/>
-        </w:rPr>
-        <w:t xml:space="preserve">.</w:t>
-      </w:r>
-      <w:r>
-        <w:rPr>
-          <w:rtl w:val="0"/>
-        </w:rPr>
-        <w:t xml:space="preserve">sh</w:t>
-      </w:r>
-      <w:r>
-        <w:rPr>
-          <w:rtl w:val="1"/>
-        </w:rPr>
-        <w:t xml:space="preserve">: </w:t>
-      </w:r>
-      <w:r>
-        <w:rPr>
-          <w:rtl w:val="1"/>
-        </w:rPr>
-        <w:t xml:space="preserve">اسکریپت</w:t>
-      </w:r>
-      <w:r>
-        <w:rPr>
-          <w:rtl w:val="1"/>
-        </w:rPr>
-        <w:t xml:space="preserve"> </w:t>
-      </w:r>
-      <w:r>
-        <w:rPr>
-          <w:rtl w:val="1"/>
-        </w:rPr>
-        <w:t xml:space="preserve">سنتز</w:t>
-      </w:r>
-      <w:r>
-        <w:rPr>
-          <w:rtl w:val="1"/>
-        </w:rPr>
-        <w:t xml:space="preserve"> </w:t>
-      </w:r>
-      <w:r>
-        <w:rPr>
-          <w:rtl w:val="1"/>
-        </w:rPr>
-        <w:t xml:space="preserve">دیجیتال</w:t>
-      </w:r>
-    </w:p>
-    <w:p>
-      <w:pPr>
-        <w:bidi w:val="1"/>
-        <w:rPr/>
-      </w:pPr>
-      <w:r>
-        <w:rPr>
-          <w:rtl w:val="1"/>
-        </w:rPr>
-        <w:t xml:space="preserve">فایل</w:t>
-      </w:r>
-      <w:r>
-        <w:rPr>
-          <w:rtl w:val="1"/>
-        </w:rPr>
-        <w:t xml:space="preserve">‌</w:t>
-      </w:r>
-      <w:r>
-        <w:rPr>
-          <w:rtl w:val="1"/>
-        </w:rPr>
-        <w:t xml:space="preserve">های</w:t>
-      </w:r>
-      <w:r>
-        <w:rPr>
-          <w:rtl w:val="1"/>
-        </w:rPr>
-        <w:t xml:space="preserve"> </w:t>
-      </w:r>
-      <w:r>
-        <w:rPr>
-          <w:rtl w:val="1"/>
-        </w:rPr>
-        <w:t xml:space="preserve">تست</w:t>
-      </w:r>
-      <w:r>
-        <w:rPr>
-          <w:rtl w:val="1"/>
-        </w:rPr>
-        <w:t xml:space="preserve"> </w:t>
-      </w:r>
-      <w:r>
-        <w:rPr>
-          <w:rtl w:val="1"/>
-        </w:rPr>
-        <w:t xml:space="preserve">مربوط</w:t>
-      </w:r>
-      <w:r>
-        <w:rPr>
-          <w:rtl w:val="1"/>
-        </w:rPr>
-        <w:t xml:space="preserve"> </w:t>
-      </w:r>
-      <w:r>
-        <w:rPr>
-          <w:rtl w:val="1"/>
-        </w:rPr>
-        <w:t xml:space="preserve">به</w:t>
+        <w:t xml:space="preserve">در</w:t>
       </w:r>
       <w:r>
         <w:rPr>
@@ -8777,6 +7632,30 @@
           <w:rtl w:val="1"/>
         </w:rPr>
         <w:t xml:space="preserve">بخش</w:t>
+      </w:r>
+      <w:r>
+        <w:rPr>
+          <w:rtl w:val="1"/>
+        </w:rPr>
+        <w:t xml:space="preserve"> </w:t>
+      </w:r>
+      <w:r>
+        <w:rPr>
+          <w:rtl w:val="1"/>
+        </w:rPr>
+        <w:t xml:space="preserve">قرار</w:t>
+      </w:r>
+      <w:r>
+        <w:rPr>
+          <w:rtl w:val="1"/>
+        </w:rPr>
+        <w:t xml:space="preserve"> </w:t>
+      </w:r>
+      <w:r>
+        <w:rPr>
+          <w:rtl w:val="1"/>
+        </w:rPr>
+        <w:t xml:space="preserve">دارد</w:t>
       </w:r>
     </w:p>
     <w:p>

</xml_diff>